<commit_message>
sync de fin de journée sur la documention
</commit_message>
<xml_diff>
--- a/documentation.docx
+++ b/documentation.docx
@@ -4,333 +4,289 @@
   <w:body>
     <w:p>
       <w:pPr>
+        <w:pStyle w:val="Paragraphedeliste"/>
+        <w:numPr>
+          <w:ilvl w:val="0"/>
+          <w:numId w:val="4"/>
+        </w:numPr>
+        <w:spacing w:after="240"/>
+        <w:ind w:hanging="357"/>
+        <w:contextualSpacing w:val="0"/>
         <w:rPr>
-          <w:rFonts w:ascii="Arial" w:hAnsi="Arial" w:cs="Arial"/>
+          <w:b/>
+          <w:sz w:val="36"/>
+          <w:u w:val="single"/>
         </w:rPr>
       </w:pPr>
       <w:r>
         <w:rPr>
-          <w:rFonts w:ascii="Arial" w:hAnsi="Arial" w:cs="Arial"/>
           <w:b/>
+          <w:sz w:val="36"/>
+          <w:u w:val="single"/>
         </w:rPr>
-        <w:t>Objectif du plan</w:t>
-      </w:r>
-      <w:r>
-        <w:rPr>
-          <w:rFonts w:ascii="Arial" w:hAnsi="Arial" w:cs="Arial"/>
-        </w:rPr>
-        <w:t xml:space="preserve"> : </w:t>
+        <w:t>URL du git</w:t>
       </w:r>
     </w:p>
     <w:p>
       <w:pPr>
+        <w:pStyle w:val="Paragraphedeliste"/>
         <w:rPr>
-          <w:rFonts w:ascii="Arial" w:hAnsi="Arial" w:cs="Arial"/>
+          <w:sz w:val="36"/>
+        </w:rPr>
+      </w:pPr>
+      <w:hyperlink r:id="rId9" w:history="1">
+        <w:r>
+          <w:rPr>
+            <w:rStyle w:val="Lienhypertexte"/>
+            <w:u w:val="none"/>
+          </w:rPr>
+          <w:t>https://github.com/loickppl/ExcelDuplicator</w:t>
+        </w:r>
+      </w:hyperlink>
+    </w:p>
+    <w:p>
+      <w:pPr>
+        <w:pStyle w:val="Paragraphedeliste"/>
+        <w:numPr>
+          <w:ilvl w:val="0"/>
+          <w:numId w:val="4"/>
+        </w:numPr>
+        <w:spacing w:after="240"/>
+        <w:ind w:hanging="357"/>
+        <w:contextualSpacing w:val="0"/>
+        <w:rPr>
+          <w:b/>
+          <w:sz w:val="36"/>
+          <w:u w:val="single"/>
         </w:rPr>
       </w:pPr>
       <w:r>
         <w:rPr>
-          <w:rFonts w:ascii="Arial" w:hAnsi="Arial" w:cs="Arial"/>
+          <w:b/>
+          <w:sz w:val="36"/>
+          <w:u w:val="single"/>
         </w:rPr>
-        <w:t>Donner</w:t>
-      </w:r>
-      <w:r>
-        <w:rPr>
-          <w:rFonts w:ascii="Arial" w:hAnsi="Arial" w:cs="Arial"/>
-        </w:rPr>
-        <w:t xml:space="preserve"> une description détaillée des scénarios</w:t>
-      </w:r>
-      <w:r>
-        <w:rPr>
-          <w:rFonts w:ascii="Arial" w:hAnsi="Arial" w:cs="Arial"/>
-        </w:rPr>
-        <w:t xml:space="preserve"> (aucune improvisation)</w:t>
-      </w:r>
-      <w:r>
-        <w:rPr>
-          <w:rFonts w:ascii="Arial" w:hAnsi="Arial" w:cs="Arial"/>
-        </w:rPr>
-        <w:t>.</w:t>
+        <w:t>Interface</w:t>
       </w:r>
     </w:p>
     <w:p>
       <w:pPr>
+        <w:pStyle w:val="Paragraphedeliste"/>
         <w:rPr>
-          <w:rFonts w:ascii="Arial" w:hAnsi="Arial" w:cs="Arial"/>
-        </w:rPr>
-      </w:pPr>
-    </w:p>
-    <w:p>
-      <w:pPr>
-        <w:rPr>
-          <w:rFonts w:ascii="Arial" w:hAnsi="Arial" w:cs="Arial"/>
           <w:b/>
+          <w:sz w:val="36"/>
+          <w:u w:val="single"/>
         </w:rPr>
       </w:pPr>
       <w:r>
         <w:rPr>
-          <w:rFonts w:ascii="Arial" w:hAnsi="Arial" w:cs="Arial"/>
           <w:b/>
+          <w:noProof/>
+          <w:sz w:val="36"/>
+          <w:u w:val="single"/>
         </w:rPr>
-        <w:t>Explication des colonnes :</w:t>
+        <w:drawing>
+          <wp:inline distT="0" distB="0" distL="0" distR="0" wp14:anchorId="0D30299B" wp14:editId="0BB8C8E6">
+            <wp:extent cx="5549248" cy="5854651"/>
+            <wp:effectExtent l="0" t="0" r="0" b="0"/>
+            <wp:docPr id="1" name="Image 1" descr="C:\Users\antenenp_info\Documents\GitHub\ExcelDuplicator\ProgrammeExcel\MaquetteExcel.png"/>
+            <wp:cNvGraphicFramePr>
+              <a:graphicFrameLocks xmlns:a="http://schemas.openxmlformats.org/drawingml/2006/main" noChangeAspect="1"/>
+            </wp:cNvGraphicFramePr>
+            <a:graphic xmlns:a="http://schemas.openxmlformats.org/drawingml/2006/main">
+              <a:graphicData uri="http://schemas.openxmlformats.org/drawingml/2006/picture">
+                <pic:pic xmlns:pic="http://schemas.openxmlformats.org/drawingml/2006/picture">
+                  <pic:nvPicPr>
+                    <pic:cNvPr id="0" name="Picture 1" descr="C:\Users\antenenp_info\Documents\GitHub\ExcelDuplicator\ProgrammeExcel\MaquetteExcel.png"/>
+                    <pic:cNvPicPr>
+                      <a:picLocks noChangeAspect="1" noChangeArrowheads="1"/>
+                    </pic:cNvPicPr>
+                  </pic:nvPicPr>
+                  <pic:blipFill>
+                    <a:blip r:embed="rId10" cstate="print">
+                      <a:extLst>
+                        <a:ext uri="{28A0092B-C50C-407E-A947-70E740481C1C}">
+                          <a14:useLocalDpi xmlns:a14="http://schemas.microsoft.com/office/drawing/2010/main" val="0"/>
+                        </a:ext>
+                      </a:extLst>
+                    </a:blip>
+                    <a:srcRect/>
+                    <a:stretch>
+                      <a:fillRect/>
+                    </a:stretch>
+                  </pic:blipFill>
+                  <pic:spPr bwMode="auto">
+                    <a:xfrm>
+                      <a:off x="0" y="0"/>
+                      <a:ext cx="5545033" cy="5850204"/>
+                    </a:xfrm>
+                    <a:prstGeom prst="rect">
+                      <a:avLst/>
+                    </a:prstGeom>
+                    <a:noFill/>
+                    <a:ln>
+                      <a:noFill/>
+                    </a:ln>
+                  </pic:spPr>
+                </pic:pic>
+              </a:graphicData>
+            </a:graphic>
+          </wp:inline>
+        </w:drawing>
       </w:r>
     </w:p>
     <w:p>
       <w:pPr>
+        <w:pStyle w:val="Paragraphedeliste"/>
+        <w:numPr>
+          <w:ilvl w:val="0"/>
+          <w:numId w:val="4"/>
+        </w:numPr>
+        <w:spacing w:after="240"/>
+        <w:ind w:hanging="357"/>
+        <w:contextualSpacing w:val="0"/>
         <w:rPr>
-          <w:rFonts w:ascii="Arial" w:hAnsi="Arial" w:cs="Arial"/>
+          <w:b/>
+          <w:sz w:val="36"/>
+          <w:u w:val="single"/>
         </w:rPr>
       </w:pPr>
       <w:r>
         <w:rPr>
-          <w:rFonts w:ascii="Arial" w:hAnsi="Arial" w:cs="Arial"/>
+          <w:b/>
+          <w:sz w:val="36"/>
+          <w:u w:val="single"/>
         </w:rPr>
-        <w:t xml:space="preserve">Le </w:t>
-      </w:r>
-      <w:r>
-        <w:rPr>
-          <w:rFonts w:ascii="Arial" w:hAnsi="Arial" w:cs="Arial"/>
-          <w:b/>
-        </w:rPr>
-        <w:t>N°</w:t>
-      </w:r>
-      <w:r>
-        <w:rPr>
-          <w:rFonts w:ascii="Arial" w:hAnsi="Arial" w:cs="Arial"/>
-        </w:rPr>
-        <w:t xml:space="preserve"> numéro du test</w:t>
+        <w:t>Diagramme de classe</w:t>
       </w:r>
     </w:p>
     <w:p>
       <w:pPr>
+        <w:pStyle w:val="Paragraphedeliste"/>
+        <w:numPr>
+          <w:ilvl w:val="0"/>
+          <w:numId w:val="4"/>
+        </w:numPr>
+        <w:spacing w:after="240"/>
+        <w:ind w:hanging="357"/>
+        <w:contextualSpacing w:val="0"/>
         <w:rPr>
-          <w:rFonts w:ascii="Arial" w:hAnsi="Arial" w:cs="Arial"/>
+          <w:b/>
+          <w:sz w:val="36"/>
+          <w:u w:val="single"/>
         </w:rPr>
       </w:pPr>
       <w:r>
         <w:rPr>
-          <w:rFonts w:ascii="Arial" w:hAnsi="Arial" w:cs="Arial"/>
+          <w:b/>
+          <w:sz w:val="36"/>
+          <w:u w:val="single"/>
         </w:rPr>
-        <w:t xml:space="preserve">La </w:t>
-      </w:r>
-      <w:r>
-        <w:rPr>
-          <w:rFonts w:ascii="Arial" w:hAnsi="Arial" w:cs="Arial"/>
-          <w:b/>
-        </w:rPr>
-        <w:t>date</w:t>
-      </w:r>
-      <w:r>
-        <w:rPr>
-          <w:rFonts w:ascii="Arial" w:hAnsi="Arial" w:cs="Arial"/>
-        </w:rPr>
-        <w:t xml:space="preserve"> de création du test</w:t>
+        <w:t>Documentations des classes</w:t>
       </w:r>
     </w:p>
     <w:p>
       <w:pPr>
+        <w:pStyle w:val="Paragraphedeliste"/>
+        <w:numPr>
+          <w:ilvl w:val="0"/>
+          <w:numId w:val="5"/>
+        </w:numPr>
+        <w:spacing w:after="240"/>
+        <w:ind w:hanging="357"/>
+        <w:contextualSpacing w:val="0"/>
         <w:rPr>
-          <w:rFonts w:ascii="Arial" w:hAnsi="Arial" w:cs="Arial"/>
+          <w:sz w:val="36"/>
+          <w:u w:val="single"/>
         </w:rPr>
       </w:pPr>
       <w:r>
         <w:rPr>
-          <w:rFonts w:ascii="Arial" w:hAnsi="Arial" w:cs="Arial"/>
+          <w:sz w:val="36"/>
+          <w:u w:val="single"/>
         </w:rPr>
-        <w:t>L’</w:t>
-      </w:r>
-      <w:r>
-        <w:rPr>
-          <w:rFonts w:ascii="Arial" w:hAnsi="Arial" w:cs="Arial"/>
-          <w:b/>
-        </w:rPr>
-        <w:t>auteur</w:t>
-      </w:r>
-      <w:r>
-        <w:rPr>
-          <w:rFonts w:ascii="Arial" w:hAnsi="Arial" w:cs="Arial"/>
-        </w:rPr>
-        <w:t xml:space="preserve"> du test</w:t>
+        <w:t>Attribut et propriété</w:t>
       </w:r>
     </w:p>
     <w:p>
       <w:pPr>
         <w:rPr>
-          <w:rFonts w:ascii="Arial" w:hAnsi="Arial" w:cs="Arial"/>
+          <w:b/>
+          <w:sz w:val="36"/>
+          <w:u w:val="single"/>
+        </w:rPr>
+      </w:pPr>
+    </w:p>
+    <w:p>
+      <w:pPr>
+        <w:pStyle w:val="Paragraphedeliste"/>
+        <w:numPr>
+          <w:ilvl w:val="0"/>
+          <w:numId w:val="5"/>
+        </w:numPr>
+        <w:spacing w:after="240"/>
+        <w:ind w:hanging="357"/>
+        <w:contextualSpacing w:val="0"/>
+        <w:rPr>
+          <w:sz w:val="36"/>
+          <w:u w:val="single"/>
         </w:rPr>
       </w:pPr>
       <w:r>
         <w:rPr>
-          <w:rFonts w:ascii="Arial" w:hAnsi="Arial" w:cs="Arial"/>
+          <w:sz w:val="36"/>
+          <w:u w:val="single"/>
         </w:rPr>
-        <w:t xml:space="preserve">Le </w:t>
-      </w:r>
-      <w:r>
-        <w:rPr>
-          <w:rFonts w:ascii="Arial" w:hAnsi="Arial" w:cs="Arial"/>
-          <w:b/>
-        </w:rPr>
-        <w:t>s</w:t>
-      </w:r>
-      <w:r>
-        <w:rPr>
-          <w:rFonts w:ascii="Arial" w:hAnsi="Arial" w:cs="Arial"/>
-          <w:b/>
-        </w:rPr>
-        <w:t>cénario</w:t>
-      </w:r>
-      <w:r>
-        <w:rPr>
-          <w:rFonts w:ascii="Arial" w:hAnsi="Arial" w:cs="Arial"/>
-        </w:rPr>
-        <w:t xml:space="preserve"> précise </w:t>
-      </w:r>
-      <w:r>
-        <w:rPr>
-          <w:rFonts w:ascii="Arial" w:hAnsi="Arial" w:cs="Arial"/>
-        </w:rPr>
-        <w:t xml:space="preserve">la mise en situation, </w:t>
-      </w:r>
-      <w:r>
-        <w:rPr>
-          <w:rFonts w:ascii="Arial" w:hAnsi="Arial" w:cs="Arial"/>
-        </w:rPr>
-        <w:t>t</w:t>
-      </w:r>
-      <w:r>
-        <w:rPr>
-          <w:rFonts w:ascii="Arial" w:hAnsi="Arial" w:cs="Arial"/>
-        </w:rPr>
-        <w:t>outes les actions à faire</w:t>
-      </w:r>
-      <w:r>
-        <w:rPr>
-          <w:rFonts w:ascii="Arial" w:hAnsi="Arial" w:cs="Arial"/>
-        </w:rPr>
-        <w:t xml:space="preserve"> et l</w:t>
-      </w:r>
-      <w:r>
-        <w:rPr>
-          <w:rFonts w:ascii="Arial" w:hAnsi="Arial" w:cs="Arial"/>
-        </w:rPr>
-        <w:t xml:space="preserve">es </w:t>
-      </w:r>
-      <w:r>
-        <w:rPr>
-          <w:rFonts w:ascii="Arial" w:hAnsi="Arial" w:cs="Arial"/>
-        </w:rPr>
-        <w:t xml:space="preserve">données </w:t>
-      </w:r>
-      <w:r>
-        <w:rPr>
-          <w:rFonts w:ascii="Arial" w:hAnsi="Arial" w:cs="Arial"/>
-        </w:rPr>
-        <w:t>à saisir</w:t>
+        <w:t>Méthodes</w:t>
       </w:r>
     </w:p>
     <w:p>
       <w:pPr>
+        <w:pStyle w:val="Paragraphedeliste"/>
         <w:rPr>
-          <w:rFonts w:ascii="Arial" w:hAnsi="Arial" w:cs="Arial"/>
+          <w:b/>
+          <w:sz w:val="36"/>
+          <w:u w:val="single"/>
+        </w:rPr>
+      </w:pPr>
+    </w:p>
+    <w:p>
+      <w:pPr>
+        <w:pStyle w:val="Paragraphedeliste"/>
+        <w:numPr>
+          <w:ilvl w:val="0"/>
+          <w:numId w:val="4"/>
+        </w:numPr>
+        <w:spacing w:after="240"/>
+        <w:ind w:hanging="357"/>
+        <w:contextualSpacing w:val="0"/>
+        <w:rPr>
+          <w:b/>
+          <w:sz w:val="36"/>
+          <w:u w:val="single"/>
         </w:rPr>
       </w:pPr>
       <w:r>
         <w:rPr>
-          <w:rFonts w:ascii="Arial" w:hAnsi="Arial" w:cs="Arial"/>
+          <w:b/>
+          <w:sz w:val="36"/>
+          <w:u w:val="single"/>
         </w:rPr>
-        <w:t xml:space="preserve">Le </w:t>
+        <w:t>Plan de test</w:t>
       </w:r>
-      <w:r>
-        <w:rPr>
-          <w:rFonts w:ascii="Arial" w:hAnsi="Arial" w:cs="Arial"/>
-          <w:b/>
-        </w:rPr>
-        <w:t xml:space="preserve">résultat </w:t>
-      </w:r>
-      <w:r>
-        <w:rPr>
-          <w:rFonts w:ascii="Arial" w:hAnsi="Arial" w:cs="Arial"/>
-          <w:b/>
-        </w:rPr>
-        <w:t>attendu</w:t>
-      </w:r>
-      <w:r>
-        <w:rPr>
-          <w:rFonts w:ascii="Arial" w:hAnsi="Arial" w:cs="Arial"/>
-        </w:rPr>
-        <w:t xml:space="preserve"> est clairement </w:t>
-      </w:r>
-      <w:r>
-        <w:rPr>
-          <w:rFonts w:ascii="Arial" w:hAnsi="Arial" w:cs="Arial"/>
-        </w:rPr>
-        <w:t>énoncé</w:t>
-      </w:r>
-      <w:r>
-        <w:rPr>
-          <w:rFonts w:ascii="Arial" w:hAnsi="Arial" w:cs="Arial"/>
-        </w:rPr>
-        <w:t>.</w:t>
-      </w:r>
-    </w:p>
-    <w:p>
-      <w:pPr>
-        <w:rPr>
-          <w:rFonts w:ascii="Arial" w:hAnsi="Arial" w:cs="Arial"/>
-        </w:rPr>
-      </w:pPr>
-    </w:p>
-    <w:p>
-      <w:pPr>
-        <w:rPr>
-          <w:rFonts w:ascii="Arial" w:hAnsi="Arial" w:cs="Arial"/>
-        </w:rPr>
-      </w:pPr>
-      <w:r>
-        <w:rPr>
-          <w:rFonts w:ascii="Arial" w:hAnsi="Arial" w:cs="Arial"/>
-          <w:b/>
-        </w:rPr>
-        <w:t>Jeux de données</w:t>
-      </w:r>
-      <w:r>
-        <w:rPr>
-          <w:rFonts w:ascii="Arial" w:hAnsi="Arial" w:cs="Arial"/>
-        </w:rPr>
-        <w:t xml:space="preserve"> : </w:t>
-      </w:r>
-      <w:r>
-        <w:rPr>
-          <w:rFonts w:ascii="Arial" w:hAnsi="Arial" w:cs="Arial"/>
-        </w:rPr>
-        <w:t>f</w:t>
-      </w:r>
-      <w:r>
-        <w:rPr>
-          <w:rFonts w:ascii="Arial" w:hAnsi="Arial" w:cs="Arial"/>
-        </w:rPr>
-        <w:t>orum.db</w:t>
-      </w:r>
-    </w:p>
-    <w:p>
-      <w:pPr>
-        <w:rPr>
-          <w:rFonts w:ascii="Arial" w:hAnsi="Arial" w:cs="Arial"/>
-        </w:rPr>
-      </w:pPr>
     </w:p>
     <w:tbl>
       <w:tblPr>
         <w:tblStyle w:val="Grilledutableau"/>
-        <w:tblW w:w="14142" w:type="dxa"/>
+        <w:tblW w:w="9606" w:type="dxa"/>
         <w:tblLook w:val="01E0" w:firstRow="1" w:lastRow="1" w:firstColumn="1" w:lastColumn="1" w:noHBand="0" w:noVBand="0"/>
       </w:tblPr>
       <w:tblGrid>
         <w:gridCol w:w="662"/>
         <w:gridCol w:w="1418"/>
         <w:gridCol w:w="1386"/>
-        <w:gridCol w:w="5033"/>
-        <w:gridCol w:w="5643"/>
+        <w:gridCol w:w="2879"/>
+        <w:gridCol w:w="3261"/>
       </w:tblGrid>
       <w:tr>
         <w:trPr>
@@ -405,7 +361,7 @@
         </w:tc>
         <w:tc>
           <w:tcPr>
-            <w:tcW w:w="5033" w:type="dxa"/>
+            <w:tcW w:w="2879" w:type="dxa"/>
             <w:shd w:val="clear" w:color="auto" w:fill="EEECE1" w:themeFill="background2"/>
             <w:vAlign w:val="center"/>
           </w:tcPr>
@@ -434,7 +390,7 @@
         </w:tc>
         <w:tc>
           <w:tcPr>
-            <w:tcW w:w="5643" w:type="dxa"/>
+            <w:tcW w:w="3261" w:type="dxa"/>
             <w:shd w:val="clear" w:color="auto" w:fill="EEECE1" w:themeFill="background2"/>
             <w:vAlign w:val="center"/>
           </w:tcPr>
@@ -503,7 +459,7 @@
         </w:tc>
         <w:tc>
           <w:tcPr>
-            <w:tcW w:w="5033" w:type="dxa"/>
+            <w:tcW w:w="2879" w:type="dxa"/>
           </w:tcPr>
           <w:p>
             <w:pPr>
@@ -534,7 +490,7 @@
         </w:tc>
         <w:tc>
           <w:tcPr>
-            <w:tcW w:w="5643" w:type="dxa"/>
+            <w:tcW w:w="3261" w:type="dxa"/>
           </w:tcPr>
           <w:p>
             <w:pPr>
@@ -611,7 +567,7 @@
         </w:tc>
         <w:tc>
           <w:tcPr>
-            <w:tcW w:w="5033" w:type="dxa"/>
+            <w:tcW w:w="2879" w:type="dxa"/>
           </w:tcPr>
           <w:p>
             <w:pPr>
@@ -661,7 +617,7 @@
         </w:tc>
         <w:tc>
           <w:tcPr>
-            <w:tcW w:w="5643" w:type="dxa"/>
+            <w:tcW w:w="3261" w:type="dxa"/>
           </w:tcPr>
           <w:p>
             <w:pPr>
@@ -738,7 +694,7 @@
         </w:tc>
         <w:tc>
           <w:tcPr>
-            <w:tcW w:w="5033" w:type="dxa"/>
+            <w:tcW w:w="2879" w:type="dxa"/>
           </w:tcPr>
           <w:p>
             <w:pPr>
@@ -788,7 +744,7 @@
         </w:tc>
         <w:tc>
           <w:tcPr>
-            <w:tcW w:w="5643" w:type="dxa"/>
+            <w:tcW w:w="3261" w:type="dxa"/>
           </w:tcPr>
           <w:p>
             <w:pPr>
@@ -853,7 +809,7 @@
         </w:tc>
         <w:tc>
           <w:tcPr>
-            <w:tcW w:w="5033" w:type="dxa"/>
+            <w:tcW w:w="2879" w:type="dxa"/>
           </w:tcPr>
           <w:p>
             <w:pPr>
@@ -884,7 +840,7 @@
         </w:tc>
         <w:tc>
           <w:tcPr>
-            <w:tcW w:w="5643" w:type="dxa"/>
+            <w:tcW w:w="3261" w:type="dxa"/>
           </w:tcPr>
           <w:p>
             <w:pPr>
@@ -919,7 +875,6 @@
               <w:rPr>
                 <w:rFonts w:ascii="Arial" w:hAnsi="Arial" w:cs="Arial"/>
               </w:rPr>
-              <w:lastRenderedPageBreak/>
               <w:t>T5</w:t>
             </w:r>
           </w:p>
@@ -950,7 +905,7 @@
         </w:tc>
         <w:tc>
           <w:tcPr>
-            <w:tcW w:w="5033" w:type="dxa"/>
+            <w:tcW w:w="2879" w:type="dxa"/>
           </w:tcPr>
           <w:p>
             <w:pPr>
@@ -981,7 +936,7 @@
         </w:tc>
         <w:tc>
           <w:tcPr>
-            <w:tcW w:w="5643" w:type="dxa"/>
+            <w:tcW w:w="3261" w:type="dxa"/>
           </w:tcPr>
           <w:p>
             <w:pPr>
@@ -1046,7 +1001,7 @@
         </w:tc>
         <w:tc>
           <w:tcPr>
-            <w:tcW w:w="5033" w:type="dxa"/>
+            <w:tcW w:w="2879" w:type="dxa"/>
           </w:tcPr>
           <w:p>
             <w:pPr>
@@ -1090,7 +1045,7 @@
         </w:tc>
         <w:tc>
           <w:tcPr>
-            <w:tcW w:w="5643" w:type="dxa"/>
+            <w:tcW w:w="3261" w:type="dxa"/>
           </w:tcPr>
           <w:p>
             <w:pPr>
@@ -1155,7 +1110,7 @@
         </w:tc>
         <w:tc>
           <w:tcPr>
-            <w:tcW w:w="5033" w:type="dxa"/>
+            <w:tcW w:w="2879" w:type="dxa"/>
           </w:tcPr>
           <w:p>
             <w:pPr>
@@ -1186,7 +1141,7 @@
         </w:tc>
         <w:tc>
           <w:tcPr>
-            <w:tcW w:w="5643" w:type="dxa"/>
+            <w:tcW w:w="3261" w:type="dxa"/>
           </w:tcPr>
           <w:p>
             <w:pPr>
@@ -1251,7 +1206,7 @@
         </w:tc>
         <w:tc>
           <w:tcPr>
-            <w:tcW w:w="5033" w:type="dxa"/>
+            <w:tcW w:w="2879" w:type="dxa"/>
           </w:tcPr>
           <w:p>
             <w:pPr>
@@ -1276,31 +1231,33 @@
               <w:rPr>
                 <w:rFonts w:ascii="Arial" w:hAnsi="Arial" w:cs="Arial"/>
               </w:rPr>
-              <w:t>Cliquez sur générer le fichier sans mettre un chemin d’accès pour les noms</w:t>
-            </w:r>
-          </w:p>
-        </w:tc>
-        <w:tc>
-          <w:tcPr>
-            <w:tcW w:w="5643" w:type="dxa"/>
-          </w:tcPr>
-          <w:p>
-            <w:pPr>
-              <w:rPr>
-                <w:rFonts w:ascii="Arial" w:hAnsi="Arial" w:cs="Arial"/>
-              </w:rPr>
-            </w:pPr>
-            <w:r>
-              <w:rPr>
-                <w:rFonts w:ascii="Arial" w:hAnsi="Arial" w:cs="Arial"/>
-              </w:rPr>
-              <w:t xml:space="preserve">Le bouton est </w:t>
-            </w:r>
-            <w:r>
-              <w:rPr>
-                <w:rFonts w:ascii="Arial" w:hAnsi="Arial" w:cs="Arial"/>
-              </w:rPr>
-              <w:t>désactivé</w:t>
+              <w:t xml:space="preserve">Cliquez sur générer le fichier sans mettre un </w:t>
+            </w:r>
+            <w:r>
+              <w:rPr>
+                <w:rFonts w:ascii="Arial" w:hAnsi="Arial" w:cs="Arial"/>
+              </w:rPr>
+              <w:lastRenderedPageBreak/>
+              <w:t>chemin d’accès pour les noms</w:t>
+            </w:r>
+          </w:p>
+        </w:tc>
+        <w:tc>
+          <w:tcPr>
+            <w:tcW w:w="3261" w:type="dxa"/>
+          </w:tcPr>
+          <w:p>
+            <w:pPr>
+              <w:rPr>
+                <w:rFonts w:ascii="Arial" w:hAnsi="Arial" w:cs="Arial"/>
+              </w:rPr>
+            </w:pPr>
+            <w:r>
+              <w:rPr>
+                <w:rFonts w:ascii="Arial" w:hAnsi="Arial" w:cs="Arial"/>
+              </w:rPr>
+              <w:lastRenderedPageBreak/>
+              <w:t>Le bouton est désactivé</w:t>
             </w:r>
           </w:p>
         </w:tc>
@@ -1323,6 +1280,7 @@
               <w:rPr>
                 <w:rFonts w:ascii="Arial" w:hAnsi="Arial" w:cs="Arial"/>
               </w:rPr>
+              <w:lastRenderedPageBreak/>
               <w:t>T9</w:t>
             </w:r>
           </w:p>
@@ -1353,7 +1311,7 @@
         </w:tc>
         <w:tc>
           <w:tcPr>
-            <w:tcW w:w="5033" w:type="dxa"/>
+            <w:tcW w:w="2879" w:type="dxa"/>
           </w:tcPr>
           <w:p>
             <w:pPr>
@@ -1378,43 +1336,25 @@
               <w:rPr>
                 <w:rFonts w:ascii="Arial" w:hAnsi="Arial" w:cs="Arial"/>
               </w:rPr>
-              <w:t xml:space="preserve">Cliquez sur </w:t>
-            </w:r>
-            <w:r>
-              <w:rPr>
-                <w:rFonts w:ascii="Arial" w:hAnsi="Arial" w:cs="Arial"/>
-              </w:rPr>
-              <w:t>Modifier le fichier des noms</w:t>
-            </w:r>
-            <w:r>
-              <w:rPr>
-                <w:rFonts w:ascii="Arial" w:hAnsi="Arial" w:cs="Arial"/>
-              </w:rPr>
-              <w:t xml:space="preserve"> sans mettre un chemin d’accès pour les noms</w:t>
-            </w:r>
-          </w:p>
-        </w:tc>
-        <w:tc>
-          <w:tcPr>
-            <w:tcW w:w="5643" w:type="dxa"/>
-          </w:tcPr>
-          <w:p>
-            <w:pPr>
-              <w:rPr>
-                <w:rFonts w:ascii="Arial" w:hAnsi="Arial" w:cs="Arial"/>
-              </w:rPr>
-            </w:pPr>
-            <w:r>
-              <w:rPr>
-                <w:rFonts w:ascii="Arial" w:hAnsi="Arial" w:cs="Arial"/>
-              </w:rPr>
-              <w:t xml:space="preserve">Le bouton est </w:t>
-            </w:r>
-            <w:r>
-              <w:rPr>
-                <w:rFonts w:ascii="Arial" w:hAnsi="Arial" w:cs="Arial"/>
-              </w:rPr>
-              <w:t>désactivé</w:t>
+              <w:t>Cliquez sur Modifier le fichier des noms sans mettre un chemin d’accès pour les noms</w:t>
+            </w:r>
+          </w:p>
+        </w:tc>
+        <w:tc>
+          <w:tcPr>
+            <w:tcW w:w="3261" w:type="dxa"/>
+          </w:tcPr>
+          <w:p>
+            <w:pPr>
+              <w:rPr>
+                <w:rFonts w:ascii="Arial" w:hAnsi="Arial" w:cs="Arial"/>
+              </w:rPr>
+            </w:pPr>
+            <w:r>
+              <w:rPr>
+                <w:rFonts w:ascii="Arial" w:hAnsi="Arial" w:cs="Arial"/>
+              </w:rPr>
+              <w:t>Le bouton est désactivé</w:t>
             </w:r>
           </w:p>
         </w:tc>
@@ -1467,7 +1407,7 @@
         </w:tc>
         <w:tc>
           <w:tcPr>
-            <w:tcW w:w="5033" w:type="dxa"/>
+            <w:tcW w:w="2879" w:type="dxa"/>
           </w:tcPr>
           <w:p>
             <w:pPr>
@@ -1492,25 +1432,13 @@
               <w:rPr>
                 <w:rFonts w:ascii="Arial" w:hAnsi="Arial" w:cs="Arial"/>
               </w:rPr>
-              <w:t xml:space="preserve">Cliquez sur Modifier le fichier des noms </w:t>
-            </w:r>
-            <w:r>
-              <w:rPr>
-                <w:rFonts w:ascii="Arial" w:hAnsi="Arial" w:cs="Arial"/>
-              </w:rPr>
-              <w:t>en ayant mis</w:t>
-            </w:r>
-            <w:r>
-              <w:rPr>
-                <w:rFonts w:ascii="Arial" w:hAnsi="Arial" w:cs="Arial"/>
-              </w:rPr>
-              <w:t xml:space="preserve"> un chemin d’accès pour les noms</w:t>
-            </w:r>
-          </w:p>
-        </w:tc>
-        <w:tc>
-          <w:tcPr>
-            <w:tcW w:w="5643" w:type="dxa"/>
+              <w:t>Cliquez sur Modifier le fichier des noms en ayant mis un chemin d’accès pour les noms</w:t>
+            </w:r>
+          </w:p>
+        </w:tc>
+        <w:tc>
+          <w:tcPr>
+            <w:tcW w:w="3261" w:type="dxa"/>
           </w:tcPr>
           <w:p>
             <w:pPr>
@@ -1575,7 +1503,7 @@
         </w:tc>
         <w:tc>
           <w:tcPr>
-            <w:tcW w:w="5033" w:type="dxa"/>
+            <w:tcW w:w="2879" w:type="dxa"/>
           </w:tcPr>
           <w:p>
             <w:pPr>
@@ -1606,7 +1534,7 @@
         </w:tc>
         <w:tc>
           <w:tcPr>
-            <w:tcW w:w="5643" w:type="dxa"/>
+            <w:tcW w:w="3261" w:type="dxa"/>
           </w:tcPr>
           <w:p>
             <w:pPr>
@@ -1641,7 +1569,6 @@
               <w:rPr>
                 <w:rFonts w:ascii="Arial" w:hAnsi="Arial" w:cs="Arial"/>
               </w:rPr>
-              <w:lastRenderedPageBreak/>
               <w:t>T12</w:t>
             </w:r>
           </w:p>
@@ -1672,7 +1599,7 @@
         </w:tc>
         <w:tc>
           <w:tcPr>
-            <w:tcW w:w="5033" w:type="dxa"/>
+            <w:tcW w:w="2879" w:type="dxa"/>
           </w:tcPr>
           <w:p>
             <w:pPr>
@@ -1697,19 +1624,13 @@
               <w:rPr>
                 <w:rFonts w:ascii="Arial" w:hAnsi="Arial" w:cs="Arial"/>
               </w:rPr>
-              <w:t>Supprimer</w:t>
-            </w:r>
-            <w:r>
-              <w:rPr>
-                <w:rFonts w:ascii="Arial" w:hAnsi="Arial" w:cs="Arial"/>
-              </w:rPr>
-              <w:t xml:space="preserve"> un nom</w:t>
-            </w:r>
-          </w:p>
-        </w:tc>
-        <w:tc>
-          <w:tcPr>
-            <w:tcW w:w="5643" w:type="dxa"/>
+              <w:t>Supprimer un nom</w:t>
+            </w:r>
+          </w:p>
+        </w:tc>
+        <w:tc>
+          <w:tcPr>
+            <w:tcW w:w="3261" w:type="dxa"/>
           </w:tcPr>
           <w:p>
             <w:pPr>
@@ -1774,7 +1695,7 @@
         </w:tc>
         <w:tc>
           <w:tcPr>
-            <w:tcW w:w="5033" w:type="dxa"/>
+            <w:tcW w:w="2879" w:type="dxa"/>
           </w:tcPr>
           <w:p>
             <w:pPr>
@@ -1799,13 +1720,25 @@
               <w:rPr>
                 <w:rFonts w:ascii="Arial" w:hAnsi="Arial" w:cs="Arial"/>
               </w:rPr>
-              <w:t>Cliquer sur précédant</w:t>
-            </w:r>
-          </w:p>
-        </w:tc>
-        <w:tc>
-          <w:tcPr>
-            <w:tcW w:w="5643" w:type="dxa"/>
+              <w:t xml:space="preserve">Cliquer sur </w:t>
+            </w:r>
+            <w:r>
+              <w:rPr>
+                <w:rFonts w:ascii="Arial" w:hAnsi="Arial" w:cs="Arial"/>
+              </w:rPr>
+              <w:t>annuler</w:t>
+            </w:r>
+            <w:r>
+              <w:rPr>
+                <w:rFonts w:ascii="Arial" w:hAnsi="Arial" w:cs="Arial"/>
+              </w:rPr>
+              <w:t xml:space="preserve"> en ayant supprimé des noms</w:t>
+            </w:r>
+          </w:p>
+        </w:tc>
+        <w:tc>
+          <w:tcPr>
+            <w:tcW w:w="3261" w:type="dxa"/>
           </w:tcPr>
           <w:p>
             <w:pPr>
@@ -1818,6 +1751,18 @@
                 <w:rFonts w:ascii="Arial" w:hAnsi="Arial" w:cs="Arial"/>
               </w:rPr>
               <w:t>On devrait revenir sur la troisième page</w:t>
+            </w:r>
+            <w:r>
+              <w:rPr>
+                <w:rFonts w:ascii="Arial" w:hAnsi="Arial" w:cs="Arial"/>
+              </w:rPr>
+              <w:t xml:space="preserve"> sans supprimer </w:t>
+            </w:r>
+            <w:r>
+              <w:rPr>
+                <w:rFonts w:ascii="Arial" w:hAnsi="Arial" w:cs="Arial"/>
+              </w:rPr>
+              <w:t>les noms</w:t>
             </w:r>
           </w:p>
         </w:tc>
@@ -1842,65 +1787,375 @@
               </w:rPr>
               <w:t>T14</w:t>
             </w:r>
+          </w:p>
+        </w:tc>
+        <w:tc>
+          <w:tcPr>
+            <w:tcW w:w="1418" w:type="dxa"/>
+          </w:tcPr>
+          <w:p>
+            <w:pPr>
+              <w:rPr>
+                <w:rFonts w:ascii="Arial" w:hAnsi="Arial" w:cs="Arial"/>
+              </w:rPr>
+            </w:pPr>
+          </w:p>
+        </w:tc>
+        <w:tc>
+          <w:tcPr>
+            <w:tcW w:w="1386" w:type="dxa"/>
+          </w:tcPr>
+          <w:p>
+            <w:pPr>
+              <w:rPr>
+                <w:rFonts w:ascii="Arial" w:hAnsi="Arial" w:cs="Arial"/>
+              </w:rPr>
+            </w:pPr>
+          </w:p>
+        </w:tc>
+        <w:tc>
+          <w:tcPr>
+            <w:tcW w:w="2879" w:type="dxa"/>
+          </w:tcPr>
+          <w:p>
+            <w:pPr>
+              <w:rPr>
+                <w:rFonts w:ascii="Arial" w:hAnsi="Arial" w:cs="Arial"/>
+              </w:rPr>
+            </w:pPr>
+            <w:r>
+              <w:rPr>
+                <w:rFonts w:ascii="Arial" w:hAnsi="Arial" w:cs="Arial"/>
+              </w:rPr>
+              <w:t>Depuis la page « Gestion des noms »</w:t>
+            </w:r>
+          </w:p>
+          <w:p>
+            <w:pPr>
+              <w:rPr>
+                <w:rFonts w:ascii="Arial" w:hAnsi="Arial" w:cs="Arial"/>
+              </w:rPr>
+            </w:pPr>
+            <w:r>
+              <w:rPr>
+                <w:rFonts w:ascii="Arial" w:hAnsi="Arial" w:cs="Arial"/>
+              </w:rPr>
+              <w:t xml:space="preserve">Cliquer sur </w:t>
+            </w:r>
+            <w:r>
+              <w:rPr>
+                <w:rFonts w:ascii="Arial" w:hAnsi="Arial" w:cs="Arial"/>
+              </w:rPr>
+              <w:t>Valider</w:t>
+            </w:r>
+            <w:r>
+              <w:rPr>
+                <w:rFonts w:ascii="Arial" w:hAnsi="Arial" w:cs="Arial"/>
+              </w:rPr>
+              <w:t xml:space="preserve"> en ayant supprimé des noms</w:t>
+            </w:r>
+          </w:p>
+        </w:tc>
+        <w:tc>
+          <w:tcPr>
+            <w:tcW w:w="3261" w:type="dxa"/>
+          </w:tcPr>
+          <w:p>
+            <w:pPr>
+              <w:rPr>
+                <w:rFonts w:ascii="Arial" w:hAnsi="Arial" w:cs="Arial"/>
+              </w:rPr>
+            </w:pPr>
+            <w:r>
+              <w:rPr>
+                <w:rFonts w:ascii="Arial" w:hAnsi="Arial" w:cs="Arial"/>
+              </w:rPr>
+              <w:t xml:space="preserve">On devrait revenir sur la troisième page </w:t>
+            </w:r>
+            <w:r>
+              <w:rPr>
+                <w:rFonts w:ascii="Arial" w:hAnsi="Arial" w:cs="Arial"/>
+              </w:rPr>
+              <w:t>en ayant</w:t>
+            </w:r>
+            <w:r>
+              <w:rPr>
+                <w:rFonts w:ascii="Arial" w:hAnsi="Arial" w:cs="Arial"/>
+              </w:rPr>
+              <w:t xml:space="preserve"> </w:t>
+            </w:r>
+            <w:r>
+              <w:rPr>
+                <w:rFonts w:ascii="Arial" w:hAnsi="Arial" w:cs="Arial"/>
+              </w:rPr>
+              <w:t>supprimé</w:t>
+            </w:r>
+            <w:r>
+              <w:rPr>
+                <w:rFonts w:ascii="Arial" w:hAnsi="Arial" w:cs="Arial"/>
+              </w:rPr>
+              <w:t xml:space="preserve"> les noms</w:t>
+            </w:r>
+          </w:p>
+        </w:tc>
+      </w:tr>
+      <w:tr>
+        <w:trPr>
+          <w:trHeight w:val="1134"/>
+        </w:trPr>
+        <w:tc>
+          <w:tcPr>
+            <w:tcW w:w="662" w:type="dxa"/>
+          </w:tcPr>
+          <w:p>
+            <w:pPr>
+              <w:rPr>
+                <w:rFonts w:ascii="Arial" w:hAnsi="Arial" w:cs="Arial"/>
+              </w:rPr>
+            </w:pPr>
+            <w:r>
+              <w:rPr>
+                <w:rFonts w:ascii="Arial" w:hAnsi="Arial" w:cs="Arial"/>
+              </w:rPr>
+              <w:t>T15</w:t>
+            </w:r>
+          </w:p>
+        </w:tc>
+        <w:tc>
+          <w:tcPr>
+            <w:tcW w:w="1418" w:type="dxa"/>
+          </w:tcPr>
+          <w:p>
+            <w:pPr>
+              <w:rPr>
+                <w:rFonts w:ascii="Arial" w:hAnsi="Arial" w:cs="Arial"/>
+              </w:rPr>
+            </w:pPr>
+          </w:p>
+        </w:tc>
+        <w:tc>
+          <w:tcPr>
+            <w:tcW w:w="1386" w:type="dxa"/>
+          </w:tcPr>
+          <w:p>
+            <w:pPr>
+              <w:rPr>
+                <w:rFonts w:ascii="Arial" w:hAnsi="Arial" w:cs="Arial"/>
+              </w:rPr>
+            </w:pPr>
+          </w:p>
+        </w:tc>
+        <w:tc>
+          <w:tcPr>
+            <w:tcW w:w="2879" w:type="dxa"/>
+          </w:tcPr>
+          <w:p>
+            <w:pPr>
+              <w:rPr>
+                <w:rFonts w:ascii="Arial" w:hAnsi="Arial" w:cs="Arial"/>
+              </w:rPr>
+            </w:pPr>
+            <w:r>
+              <w:rPr>
+                <w:rFonts w:ascii="Arial" w:hAnsi="Arial" w:cs="Arial"/>
+              </w:rPr>
+              <w:t>Depuis la première page,</w:t>
+            </w:r>
+          </w:p>
+          <w:p>
+            <w:pPr>
+              <w:rPr>
+                <w:rFonts w:ascii="Arial" w:hAnsi="Arial" w:cs="Arial"/>
+              </w:rPr>
+            </w:pPr>
+            <w:r>
+              <w:rPr>
+                <w:rFonts w:ascii="Arial" w:hAnsi="Arial" w:cs="Arial"/>
+              </w:rPr>
+              <w:t xml:space="preserve"> Choisissez un fichier </w:t>
+            </w:r>
+            <w:r>
+              <w:rPr>
+                <w:rFonts w:ascii="Arial" w:hAnsi="Arial" w:cs="Arial"/>
+              </w:rPr>
+              <w:t>Excel</w:t>
+            </w:r>
+            <w:r>
+              <w:rPr>
+                <w:rFonts w:ascii="Arial" w:hAnsi="Arial" w:cs="Arial"/>
+              </w:rPr>
+              <w:t xml:space="preserve"> puis cliquez sur suivant.</w:t>
+            </w:r>
+          </w:p>
+          <w:p>
+            <w:pPr>
+              <w:rPr>
+                <w:rFonts w:ascii="Arial" w:hAnsi="Arial" w:cs="Arial"/>
+              </w:rPr>
+            </w:pPr>
+            <w:r>
+              <w:rPr>
+                <w:rFonts w:ascii="Arial" w:hAnsi="Arial" w:cs="Arial"/>
+              </w:rPr>
+              <w:t xml:space="preserve">Dans la deuxième page, choisissez une feuille </w:t>
+            </w:r>
+            <w:r>
+              <w:rPr>
+                <w:rFonts w:ascii="Arial" w:hAnsi="Arial" w:cs="Arial"/>
+              </w:rPr>
+              <w:t>à</w:t>
+            </w:r>
+            <w:r>
+              <w:rPr>
+                <w:rFonts w:ascii="Arial" w:hAnsi="Arial" w:cs="Arial"/>
+              </w:rPr>
+              <w:t xml:space="preserve"> cloner </w:t>
+            </w:r>
+            <w:r>
+              <w:rPr>
+                <w:rFonts w:ascii="Arial" w:hAnsi="Arial" w:cs="Arial"/>
+              </w:rPr>
+              <w:t>puis cliquez sur suivant.</w:t>
+            </w:r>
+          </w:p>
+          <w:p>
+            <w:pPr>
+              <w:rPr>
+                <w:rFonts w:ascii="Arial" w:hAnsi="Arial" w:cs="Arial"/>
+              </w:rPr>
+            </w:pPr>
+            <w:r>
+              <w:rPr>
+                <w:rFonts w:ascii="Arial" w:hAnsi="Arial" w:cs="Arial"/>
+              </w:rPr>
+              <w:t>Dans la troisième page, choisissez un fichier de nom puis cliquez sur « générer le fichier »</w:t>
+            </w:r>
+          </w:p>
+        </w:tc>
+        <w:tc>
+          <w:tcPr>
+            <w:tcW w:w="3261" w:type="dxa"/>
+          </w:tcPr>
+          <w:p>
+            <w:pPr>
+              <w:rPr>
+                <w:rFonts w:ascii="Arial" w:hAnsi="Arial" w:cs="Arial"/>
+              </w:rPr>
+            </w:pPr>
+            <w:r>
+              <w:rPr>
+                <w:rFonts w:ascii="Arial" w:hAnsi="Arial" w:cs="Arial"/>
+              </w:rPr>
+              <w:t>Une boite de dialogue devrait apparaitre pour enregistrer le fichier Excel.</w:t>
+            </w:r>
+          </w:p>
+          <w:p>
+            <w:pPr>
+              <w:rPr>
+                <w:rFonts w:ascii="Arial" w:hAnsi="Arial" w:cs="Arial"/>
+              </w:rPr>
+            </w:pPr>
+            <w:r>
+              <w:rPr>
+                <w:rFonts w:ascii="Arial" w:hAnsi="Arial" w:cs="Arial"/>
+              </w:rPr>
+              <w:t>Le fichier Excel contient les feuilles de base + de nouvelles feuilles nommées avec le fichier noms.</w:t>
+            </w:r>
+          </w:p>
+        </w:tc>
+      </w:tr>
+      <w:tr>
+        <w:trPr>
+          <w:trHeight w:val="1134"/>
+        </w:trPr>
+        <w:tc>
+          <w:tcPr>
+            <w:tcW w:w="662" w:type="dxa"/>
+          </w:tcPr>
+          <w:p>
+            <w:pPr>
+              <w:rPr>
+                <w:rFonts w:ascii="Arial" w:hAnsi="Arial" w:cs="Arial"/>
+              </w:rPr>
+            </w:pPr>
+            <w:r>
+              <w:rPr>
+                <w:rFonts w:ascii="Arial" w:hAnsi="Arial" w:cs="Arial"/>
+              </w:rPr>
+              <w:lastRenderedPageBreak/>
+              <w:t>T16</w:t>
+            </w:r>
+          </w:p>
+        </w:tc>
+        <w:tc>
+          <w:tcPr>
+            <w:tcW w:w="1418" w:type="dxa"/>
+          </w:tcPr>
+          <w:p>
+            <w:pPr>
+              <w:rPr>
+                <w:rFonts w:ascii="Arial" w:hAnsi="Arial" w:cs="Arial"/>
+              </w:rPr>
+            </w:pPr>
+          </w:p>
+        </w:tc>
+        <w:tc>
+          <w:tcPr>
+            <w:tcW w:w="1386" w:type="dxa"/>
+          </w:tcPr>
+          <w:p>
+            <w:pPr>
+              <w:rPr>
+                <w:rFonts w:ascii="Arial" w:hAnsi="Arial" w:cs="Arial"/>
+              </w:rPr>
+            </w:pPr>
+          </w:p>
+        </w:tc>
+        <w:tc>
+          <w:tcPr>
+            <w:tcW w:w="2879" w:type="dxa"/>
+          </w:tcPr>
+          <w:p>
+            <w:pPr>
+              <w:rPr>
+                <w:rFonts w:ascii="Arial" w:hAnsi="Arial" w:cs="Arial"/>
+              </w:rPr>
+            </w:pPr>
+            <w:r>
+              <w:rPr>
+                <w:rFonts w:ascii="Arial" w:hAnsi="Arial" w:cs="Arial"/>
+              </w:rPr>
+              <w:t>Pareille que sur le T15, sauf qu’avant de générer le fichier, cliquez sur « modifiez le fichier des noms » et supprimer un nom</w:t>
+            </w:r>
+          </w:p>
+        </w:tc>
+        <w:tc>
+          <w:tcPr>
+            <w:tcW w:w="3261" w:type="dxa"/>
+          </w:tcPr>
+          <w:p>
+            <w:pPr>
+              <w:rPr>
+                <w:rFonts w:ascii="Arial" w:hAnsi="Arial" w:cs="Arial"/>
+              </w:rPr>
+            </w:pPr>
+            <w:r>
+              <w:rPr>
+                <w:rFonts w:ascii="Arial" w:hAnsi="Arial" w:cs="Arial"/>
+              </w:rPr>
+              <w:t>Même résultat que t15 avec le nom supprimé en moins</w:t>
+            </w:r>
             <w:bookmarkStart w:id="0" w:name="_GoBack"/>
             <w:bookmarkEnd w:id="0"/>
-          </w:p>
-        </w:tc>
-        <w:tc>
-          <w:tcPr>
-            <w:tcW w:w="1418" w:type="dxa"/>
-          </w:tcPr>
-          <w:p>
-            <w:pPr>
-              <w:rPr>
-                <w:rFonts w:ascii="Arial" w:hAnsi="Arial" w:cs="Arial"/>
-              </w:rPr>
-            </w:pPr>
-          </w:p>
-        </w:tc>
-        <w:tc>
-          <w:tcPr>
-            <w:tcW w:w="1386" w:type="dxa"/>
-          </w:tcPr>
-          <w:p>
-            <w:pPr>
-              <w:rPr>
-                <w:rFonts w:ascii="Arial" w:hAnsi="Arial" w:cs="Arial"/>
-              </w:rPr>
-            </w:pPr>
-          </w:p>
-        </w:tc>
-        <w:tc>
-          <w:tcPr>
-            <w:tcW w:w="5033" w:type="dxa"/>
-          </w:tcPr>
-          <w:p>
-            <w:pPr>
-              <w:rPr>
-                <w:rFonts w:ascii="Arial" w:hAnsi="Arial" w:cs="Arial"/>
-              </w:rPr>
-            </w:pPr>
-          </w:p>
-        </w:tc>
-        <w:tc>
-          <w:tcPr>
-            <w:tcW w:w="5643" w:type="dxa"/>
-          </w:tcPr>
-          <w:p>
-            <w:pPr>
-              <w:rPr>
-                <w:rFonts w:ascii="Arial" w:hAnsi="Arial" w:cs="Arial"/>
-              </w:rPr>
-            </w:pPr>
           </w:p>
         </w:tc>
       </w:tr>
     </w:tbl>
     <w:p/>
     <w:sectPr>
-      <w:headerReference w:type="default" r:id="rId8"/>
-      <w:footerReference w:type="default" r:id="rId9"/>
-      <w:pgSz w:w="16838" w:h="11906" w:orient="landscape"/>
+      <w:headerReference w:type="default" r:id="rId11"/>
+      <w:footerReference w:type="default" r:id="rId12"/>
+      <w:pgSz w:w="11906" w:h="16838"/>
       <w:pgMar w:top="1417" w:right="1417" w:bottom="1417" w:left="1417" w:header="708" w:footer="708" w:gutter="0"/>
       <w:cols w:space="708"/>
       <w:docGrid w:linePitch="360"/>
@@ -1942,8 +2197,8 @@
       <w:tblLook w:val="04A0" w:firstRow="1" w:lastRow="0" w:firstColumn="1" w:lastColumn="0" w:noHBand="0" w:noVBand="1"/>
     </w:tblPr>
     <w:tblGrid>
-      <w:gridCol w:w="12811"/>
-      <w:gridCol w:w="1423"/>
+      <w:gridCol w:w="8372"/>
+      <w:gridCol w:w="930"/>
     </w:tblGrid>
     <w:tr>
       <w:tc>
@@ -1971,7 +2226,7 @@
             <w:sdtEndPr/>
             <w:sdtContent>
               <w:r>
-                <w:t>Pierrick Antenen</w:t>
+                <w:t>Antenen Pierrick</w:t>
               </w:r>
               <w:r>
                 <w:t xml:space="preserve"> – Pipolo Loïck – Trifunovic Ivan</w:t>
@@ -2028,7 +2283,7 @@
               <w:color w:val="FFFFFF" w:themeColor="background1"/>
               <w:lang w:val="fr-FR"/>
             </w:rPr>
-            <w:t>3</w:t>
+            <w:t>4</w:t>
           </w:r>
           <w:r>
             <w:rPr>
@@ -2071,19 +2326,191 @@
 <w:hdr xmlns:wpc="http://schemas.microsoft.com/office/word/2010/wordprocessingCanvas" xmlns:mc="http://schemas.openxmlformats.org/markup-compatibility/2006" xmlns:o="urn:schemas-microsoft-com:office:office" xmlns:r="http://schemas.openxmlformats.org/officeDocument/2006/relationships" xmlns:m="http://schemas.openxmlformats.org/officeDocument/2006/math" xmlns:v="urn:schemas-microsoft-com:vml" xmlns:wp14="http://schemas.microsoft.com/office/word/2010/wordprocessingDrawing" xmlns:wp="http://schemas.openxmlformats.org/drawingml/2006/wordprocessingDrawing" xmlns:w10="urn:schemas-microsoft-com:office:word" xmlns:w="http://schemas.openxmlformats.org/wordprocessingml/2006/main" xmlns:w14="http://schemas.microsoft.com/office/word/2010/wordml" xmlns:wpg="http://schemas.microsoft.com/office/word/2010/wordprocessingGroup" xmlns:wpi="http://schemas.microsoft.com/office/word/2010/wordprocessingInk" xmlns:wne="http://schemas.microsoft.com/office/word/2006/wordml" xmlns:wps="http://schemas.microsoft.com/office/word/2010/wordprocessingShape" mc:Ignorable="w14 wp14">
   <w:p>
     <w:pPr>
+      <w:pStyle w:val="En-tte"/>
+      <w:jc w:val="right"/>
       <w:rPr>
-        <w:rFonts w:ascii="Arial" w:hAnsi="Arial" w:cs="Arial"/>
+        <w:b/>
         <w:sz w:val="32"/>
-        <w:szCs w:val="32"/>
+        <w:u w:val="single"/>
       </w:rPr>
     </w:pPr>
     <w:r>
       <w:rPr>
-        <w:rFonts w:ascii="Arial" w:hAnsi="Arial" w:cs="Arial"/>
-        <w:sz w:val="32"/>
-        <w:szCs w:val="32"/>
+        <w:noProof/>
       </w:rPr>
-      <w:t>Plan de tests</w:t>
+      <mc:AlternateContent>
+        <mc:Choice Requires="wps">
+          <w:drawing>
+            <wp:anchor distT="0" distB="0" distL="114300" distR="114300" simplePos="0" relativeHeight="251659264" behindDoc="0" locked="0" layoutInCell="1" allowOverlap="1" wp14:anchorId="5AD847D3" wp14:editId="36484118">
+              <wp:simplePos x="0" y="0"/>
+              <wp:positionH relativeFrom="column">
+                <wp:posOffset>2190750</wp:posOffset>
+              </wp:positionH>
+              <wp:positionV relativeFrom="paragraph">
+                <wp:posOffset>-304800</wp:posOffset>
+              </wp:positionV>
+              <wp:extent cx="1828800" cy="1828800"/>
+              <wp:effectExtent l="0" t="0" r="0" b="6985"/>
+              <wp:wrapSquare wrapText="bothSides"/>
+              <wp:docPr id="3" name="Zone de texte 3"/>
+              <wp:cNvGraphicFramePr/>
+              <a:graphic xmlns:a="http://schemas.openxmlformats.org/drawingml/2006/main">
+                <a:graphicData uri="http://schemas.microsoft.com/office/word/2010/wordprocessingShape">
+                  <wps:wsp>
+                    <wps:cNvSpPr txBox="1"/>
+                    <wps:spPr>
+                      <a:xfrm>
+                        <a:off x="0" y="0"/>
+                        <a:ext cx="1828800" cy="1828800"/>
+                      </a:xfrm>
+                      <a:prstGeom prst="rect">
+                        <a:avLst/>
+                      </a:prstGeom>
+                      <a:noFill/>
+                      <a:ln>
+                        <a:noFill/>
+                      </a:ln>
+                      <a:effectLst/>
+                    </wps:spPr>
+                    <wps:txbx>
+                      <w:txbxContent>
+                        <w:p>
+                          <w:pPr>
+                            <w:pStyle w:val="En-tte"/>
+                            <w:jc w:val="center"/>
+                            <w:rPr>
+                              <w:b/>
+                              <w:color w:val="9BBB59" w:themeColor="accent3"/>
+                              <w:sz w:val="72"/>
+                              <w:szCs w:val="72"/>
+                              <w:u w:val="single"/>
+                              <w14:shadow w14:blurRad="49999" w14:dist="50800" w14:dir="7500000" w14:sx="100000" w14:sy="100000" w14:kx="0" w14:ky="0" w14:algn="tl">
+                                <w14:srgbClr w14:val="000000">
+                                  <w14:alpha w14:val="65000"/>
+                                  <w14:shade w14:val="5000"/>
+                                </w14:srgbClr>
+                              </w14:shadow>
+                              <w14:textOutline w14:w="19050" w14:cap="flat" w14:cmpd="sng" w14:algn="ctr">
+                                <w14:solidFill>
+                                  <w14:schemeClr w14:val="tx2">
+                                    <w14:tint w14:val="1000"/>
+                                  </w14:schemeClr>
+                                </w14:solidFill>
+                                <w14:prstDash w14:val="solid"/>
+                                <w14:round/>
+                              </w14:textOutline>
+                            </w:rPr>
+                          </w:pPr>
+                          <w:r>
+                            <w:rPr>
+                              <w:b/>
+                              <w:color w:val="9BBB59" w:themeColor="accent3"/>
+                              <w:sz w:val="72"/>
+                              <w:szCs w:val="72"/>
+                              <w:u w:val="single"/>
+                              <w14:shadow w14:blurRad="49999" w14:dist="50800" w14:dir="7500000" w14:sx="100000" w14:sy="100000" w14:kx="0" w14:ky="0" w14:algn="tl">
+                                <w14:srgbClr w14:val="000000">
+                                  <w14:alpha w14:val="65000"/>
+                                  <w14:shade w14:val="5000"/>
+                                </w14:srgbClr>
+                              </w14:shadow>
+                              <w14:textOutline w14:w="19050" w14:cap="flat" w14:cmpd="sng" w14:algn="ctr">
+                                <w14:solidFill>
+                                  <w14:schemeClr w14:val="tx2">
+                                    <w14:tint w14:val="1000"/>
+                                  </w14:schemeClr>
+                                </w14:solidFill>
+                                <w14:prstDash w14:val="solid"/>
+                                <w14:round/>
+                              </w14:textOutline>
+                            </w:rPr>
+                            <w:t>Documentation Excel</w:t>
+                          </w:r>
+                        </w:p>
+                      </w:txbxContent>
+                    </wps:txbx>
+                    <wps:bodyPr rot="0" spcFirstLastPara="0" vertOverflow="overflow" horzOverflow="overflow" vert="horz" wrap="none" lIns="91440" tIns="45720" rIns="91440" bIns="45720" numCol="1" spcCol="0" rtlCol="0" fromWordArt="0" anchor="t" anchorCtr="0" forceAA="0" compatLnSpc="1">
+                      <a:prstTxWarp prst="textNoShape">
+                        <a:avLst/>
+                      </a:prstTxWarp>
+                      <a:spAutoFit/>
+                    </wps:bodyPr>
+                  </wps:wsp>
+                </a:graphicData>
+              </a:graphic>
+            </wp:anchor>
+          </w:drawing>
+        </mc:Choice>
+        <mc:Fallback>
+          <w:pict>
+            <v:shapetype id="_x0000_t202" coordsize="21600,21600" o:spt="202" path="m,l,21600r21600,l21600,xe">
+              <v:stroke joinstyle="miter"/>
+              <v:path gradientshapeok="t" o:connecttype="rect"/>
+            </v:shapetype>
+            <v:shape id="Zone de texte 3" o:spid="_x0000_s1026" type="#_x0000_t202" style="position:absolute;left:0;text-align:left;margin-left:172.5pt;margin-top:-24pt;width:2in;height:2in;z-index:251659264;visibility:visible;mso-wrap-style:none;mso-wrap-distance-left:9pt;mso-wrap-distance-top:0;mso-wrap-distance-right:9pt;mso-wrap-distance-bottom:0;mso-position-horizontal:absolute;mso-position-horizontal-relative:text;mso-position-vertical:absolute;mso-position-vertical-relative:text;v-text-anchor:top" o:gfxdata="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" filled="f" stroked="f">
+              <v:fill o:detectmouseclick="t"/>
+              <v:textbox style="mso-fit-shape-to-text:t">
+                <w:txbxContent>
+                  <w:p>
+                    <w:pPr>
+                      <w:pStyle w:val="En-tte"/>
+                      <w:jc w:val="center"/>
+                      <w:rPr>
+                        <w:b/>
+                        <w:color w:val="9BBB59" w:themeColor="accent3"/>
+                        <w:sz w:val="72"/>
+                        <w:szCs w:val="72"/>
+                        <w:u w:val="single"/>
+                        <w14:shadow w14:blurRad="49999" w14:dist="50800" w14:dir="7500000" w14:sx="100000" w14:sy="100000" w14:kx="0" w14:ky="0" w14:algn="tl">
+                          <w14:srgbClr w14:val="000000">
+                            <w14:alpha w14:val="65000"/>
+                            <w14:shade w14:val="5000"/>
+                          </w14:srgbClr>
+                        </w14:shadow>
+                        <w14:textOutline w14:w="19050" w14:cap="flat" w14:cmpd="sng" w14:algn="ctr">
+                          <w14:solidFill>
+                            <w14:schemeClr w14:val="tx2">
+                              <w14:tint w14:val="1000"/>
+                            </w14:schemeClr>
+                          </w14:solidFill>
+                          <w14:prstDash w14:val="solid"/>
+                          <w14:round/>
+                        </w14:textOutline>
+                      </w:rPr>
+                    </w:pPr>
+                    <w:r>
+                      <w:rPr>
+                        <w:b/>
+                        <w:color w:val="9BBB59" w:themeColor="accent3"/>
+                        <w:sz w:val="72"/>
+                        <w:szCs w:val="72"/>
+                        <w:u w:val="single"/>
+                        <w14:shadow w14:blurRad="49999" w14:dist="50800" w14:dir="7500000" w14:sx="100000" w14:sy="100000" w14:kx="0" w14:ky="0" w14:algn="tl">
+                          <w14:srgbClr w14:val="000000">
+                            <w14:alpha w14:val="65000"/>
+                            <w14:shade w14:val="5000"/>
+                          </w14:srgbClr>
+                        </w14:shadow>
+                        <w14:textOutline w14:w="19050" w14:cap="flat" w14:cmpd="sng" w14:algn="ctr">
+                          <w14:solidFill>
+                            <w14:schemeClr w14:val="tx2">
+                              <w14:tint w14:val="1000"/>
+                            </w14:schemeClr>
+                          </w14:solidFill>
+                          <w14:prstDash w14:val="solid"/>
+                          <w14:round/>
+                        </w14:textOutline>
+                      </w:rPr>
+                      <w:t>Documentation Excel</w:t>
+                    </w:r>
+                  </w:p>
+                </w:txbxContent>
+              </v:textbox>
+              <w10:wrap type="square"/>
+            </v:shape>
+          </w:pict>
+        </mc:Fallback>
+      </mc:AlternateContent>
     </w:r>
   </w:p>
 </w:hdr>
@@ -2092,6 +2519,232 @@
 <file path=word/numbering.xml><?xml version="1.0" encoding="utf-8"?>
 <w:numbering xmlns:wpc="http://schemas.microsoft.com/office/word/2010/wordprocessingCanvas" xmlns:mc="http://schemas.openxmlformats.org/markup-compatibility/2006" xmlns:o="urn:schemas-microsoft-com:office:office" xmlns:r="http://schemas.openxmlformats.org/officeDocument/2006/relationships" xmlns:m="http://schemas.openxmlformats.org/officeDocument/2006/math" xmlns:v="urn:schemas-microsoft-com:vml" xmlns:wp14="http://schemas.microsoft.com/office/word/2010/wordprocessingDrawing" xmlns:wp="http://schemas.openxmlformats.org/drawingml/2006/wordprocessingDrawing" xmlns:w10="urn:schemas-microsoft-com:office:word" xmlns:w="http://schemas.openxmlformats.org/wordprocessingml/2006/main" xmlns:w14="http://schemas.microsoft.com/office/word/2010/wordml" xmlns:wpg="http://schemas.microsoft.com/office/word/2010/wordprocessingGroup" xmlns:wpi="http://schemas.microsoft.com/office/word/2010/wordprocessingInk" xmlns:wne="http://schemas.microsoft.com/office/word/2006/wordml" xmlns:wps="http://schemas.microsoft.com/office/word/2010/wordprocessingShape" mc:Ignorable="w14 wp14">
   <w:abstractNum w:abstractNumId="0">
+    <w:nsid w:val="3BEF0C1D"/>
+    <w:multiLevelType w:val="hybridMultilevel"/>
+    <w:tmpl w:val="8796E73A"/>
+    <w:lvl w:ilvl="0" w:tplc="100C0003">
+      <w:start w:val="1"/>
+      <w:numFmt w:val="bullet"/>
+      <w:lvlText w:val="o"/>
+      <w:lvlJc w:val="left"/>
+      <w:pPr>
+        <w:ind w:left="1440" w:hanging="360"/>
+      </w:pPr>
+      <w:rPr>
+        <w:rFonts w:ascii="Courier New" w:hAnsi="Courier New" w:cs="Courier New" w:hint="default"/>
+      </w:rPr>
+    </w:lvl>
+    <w:lvl w:ilvl="1" w:tplc="100C0003" w:tentative="1">
+      <w:start w:val="1"/>
+      <w:numFmt w:val="bullet"/>
+      <w:lvlText w:val="o"/>
+      <w:lvlJc w:val="left"/>
+      <w:pPr>
+        <w:ind w:left="2160" w:hanging="360"/>
+      </w:pPr>
+      <w:rPr>
+        <w:rFonts w:ascii="Courier New" w:hAnsi="Courier New" w:cs="Courier New" w:hint="default"/>
+      </w:rPr>
+    </w:lvl>
+    <w:lvl w:ilvl="2" w:tplc="100C0005" w:tentative="1">
+      <w:start w:val="1"/>
+      <w:numFmt w:val="bullet"/>
+      <w:lvlText w:val=""/>
+      <w:lvlJc w:val="left"/>
+      <w:pPr>
+        <w:ind w:left="2880" w:hanging="360"/>
+      </w:pPr>
+      <w:rPr>
+        <w:rFonts w:ascii="Wingdings" w:hAnsi="Wingdings" w:hint="default"/>
+      </w:rPr>
+    </w:lvl>
+    <w:lvl w:ilvl="3" w:tplc="100C0001" w:tentative="1">
+      <w:start w:val="1"/>
+      <w:numFmt w:val="bullet"/>
+      <w:lvlText w:val=""/>
+      <w:lvlJc w:val="left"/>
+      <w:pPr>
+        <w:ind w:left="3600" w:hanging="360"/>
+      </w:pPr>
+      <w:rPr>
+        <w:rFonts w:ascii="Symbol" w:hAnsi="Symbol" w:hint="default"/>
+      </w:rPr>
+    </w:lvl>
+    <w:lvl w:ilvl="4" w:tplc="100C0003" w:tentative="1">
+      <w:start w:val="1"/>
+      <w:numFmt w:val="bullet"/>
+      <w:lvlText w:val="o"/>
+      <w:lvlJc w:val="left"/>
+      <w:pPr>
+        <w:ind w:left="4320" w:hanging="360"/>
+      </w:pPr>
+      <w:rPr>
+        <w:rFonts w:ascii="Courier New" w:hAnsi="Courier New" w:cs="Courier New" w:hint="default"/>
+      </w:rPr>
+    </w:lvl>
+    <w:lvl w:ilvl="5" w:tplc="100C0005" w:tentative="1">
+      <w:start w:val="1"/>
+      <w:numFmt w:val="bullet"/>
+      <w:lvlText w:val=""/>
+      <w:lvlJc w:val="left"/>
+      <w:pPr>
+        <w:ind w:left="5040" w:hanging="360"/>
+      </w:pPr>
+      <w:rPr>
+        <w:rFonts w:ascii="Wingdings" w:hAnsi="Wingdings" w:hint="default"/>
+      </w:rPr>
+    </w:lvl>
+    <w:lvl w:ilvl="6" w:tplc="100C0001" w:tentative="1">
+      <w:start w:val="1"/>
+      <w:numFmt w:val="bullet"/>
+      <w:lvlText w:val=""/>
+      <w:lvlJc w:val="left"/>
+      <w:pPr>
+        <w:ind w:left="5760" w:hanging="360"/>
+      </w:pPr>
+      <w:rPr>
+        <w:rFonts w:ascii="Symbol" w:hAnsi="Symbol" w:hint="default"/>
+      </w:rPr>
+    </w:lvl>
+    <w:lvl w:ilvl="7" w:tplc="100C0003" w:tentative="1">
+      <w:start w:val="1"/>
+      <w:numFmt w:val="bullet"/>
+      <w:lvlText w:val="o"/>
+      <w:lvlJc w:val="left"/>
+      <w:pPr>
+        <w:ind w:left="6480" w:hanging="360"/>
+      </w:pPr>
+      <w:rPr>
+        <w:rFonts w:ascii="Courier New" w:hAnsi="Courier New" w:cs="Courier New" w:hint="default"/>
+      </w:rPr>
+    </w:lvl>
+    <w:lvl w:ilvl="8" w:tplc="100C0005" w:tentative="1">
+      <w:start w:val="1"/>
+      <w:numFmt w:val="bullet"/>
+      <w:lvlText w:val=""/>
+      <w:lvlJc w:val="left"/>
+      <w:pPr>
+        <w:ind w:left="7200" w:hanging="360"/>
+      </w:pPr>
+      <w:rPr>
+        <w:rFonts w:ascii="Wingdings" w:hAnsi="Wingdings" w:hint="default"/>
+      </w:rPr>
+    </w:lvl>
+  </w:abstractNum>
+  <w:abstractNum w:abstractNumId="1">
+    <w:nsid w:val="4A641709"/>
+    <w:multiLevelType w:val="hybridMultilevel"/>
+    <w:tmpl w:val="69F8ABA6"/>
+    <w:lvl w:ilvl="0" w:tplc="100C0001">
+      <w:start w:val="1"/>
+      <w:numFmt w:val="bullet"/>
+      <w:lvlText w:val=""/>
+      <w:lvlJc w:val="left"/>
+      <w:pPr>
+        <w:ind w:left="720" w:hanging="360"/>
+      </w:pPr>
+      <w:rPr>
+        <w:rFonts w:ascii="Symbol" w:hAnsi="Symbol" w:hint="default"/>
+      </w:rPr>
+    </w:lvl>
+    <w:lvl w:ilvl="1" w:tplc="100C0003" w:tentative="1">
+      <w:start w:val="1"/>
+      <w:numFmt w:val="bullet"/>
+      <w:lvlText w:val="o"/>
+      <w:lvlJc w:val="left"/>
+      <w:pPr>
+        <w:ind w:left="1440" w:hanging="360"/>
+      </w:pPr>
+      <w:rPr>
+        <w:rFonts w:ascii="Courier New" w:hAnsi="Courier New" w:cs="Courier New" w:hint="default"/>
+      </w:rPr>
+    </w:lvl>
+    <w:lvl w:ilvl="2" w:tplc="100C0005" w:tentative="1">
+      <w:start w:val="1"/>
+      <w:numFmt w:val="bullet"/>
+      <w:lvlText w:val=""/>
+      <w:lvlJc w:val="left"/>
+      <w:pPr>
+        <w:ind w:left="2160" w:hanging="360"/>
+      </w:pPr>
+      <w:rPr>
+        <w:rFonts w:ascii="Wingdings" w:hAnsi="Wingdings" w:hint="default"/>
+      </w:rPr>
+    </w:lvl>
+    <w:lvl w:ilvl="3" w:tplc="100C0001" w:tentative="1">
+      <w:start w:val="1"/>
+      <w:numFmt w:val="bullet"/>
+      <w:lvlText w:val=""/>
+      <w:lvlJc w:val="left"/>
+      <w:pPr>
+        <w:ind w:left="2880" w:hanging="360"/>
+      </w:pPr>
+      <w:rPr>
+        <w:rFonts w:ascii="Symbol" w:hAnsi="Symbol" w:hint="default"/>
+      </w:rPr>
+    </w:lvl>
+    <w:lvl w:ilvl="4" w:tplc="100C0003" w:tentative="1">
+      <w:start w:val="1"/>
+      <w:numFmt w:val="bullet"/>
+      <w:lvlText w:val="o"/>
+      <w:lvlJc w:val="left"/>
+      <w:pPr>
+        <w:ind w:left="3600" w:hanging="360"/>
+      </w:pPr>
+      <w:rPr>
+        <w:rFonts w:ascii="Courier New" w:hAnsi="Courier New" w:cs="Courier New" w:hint="default"/>
+      </w:rPr>
+    </w:lvl>
+    <w:lvl w:ilvl="5" w:tplc="100C0005" w:tentative="1">
+      <w:start w:val="1"/>
+      <w:numFmt w:val="bullet"/>
+      <w:lvlText w:val=""/>
+      <w:lvlJc w:val="left"/>
+      <w:pPr>
+        <w:ind w:left="4320" w:hanging="360"/>
+      </w:pPr>
+      <w:rPr>
+        <w:rFonts w:ascii="Wingdings" w:hAnsi="Wingdings" w:hint="default"/>
+      </w:rPr>
+    </w:lvl>
+    <w:lvl w:ilvl="6" w:tplc="100C0001" w:tentative="1">
+      <w:start w:val="1"/>
+      <w:numFmt w:val="bullet"/>
+      <w:lvlText w:val=""/>
+      <w:lvlJc w:val="left"/>
+      <w:pPr>
+        <w:ind w:left="5040" w:hanging="360"/>
+      </w:pPr>
+      <w:rPr>
+        <w:rFonts w:ascii="Symbol" w:hAnsi="Symbol" w:hint="default"/>
+      </w:rPr>
+    </w:lvl>
+    <w:lvl w:ilvl="7" w:tplc="100C0003" w:tentative="1">
+      <w:start w:val="1"/>
+      <w:numFmt w:val="bullet"/>
+      <w:lvlText w:val="o"/>
+      <w:lvlJc w:val="left"/>
+      <w:pPr>
+        <w:ind w:left="5760" w:hanging="360"/>
+      </w:pPr>
+      <w:rPr>
+        <w:rFonts w:ascii="Courier New" w:hAnsi="Courier New" w:cs="Courier New" w:hint="default"/>
+      </w:rPr>
+    </w:lvl>
+    <w:lvl w:ilvl="8" w:tplc="100C0005" w:tentative="1">
+      <w:start w:val="1"/>
+      <w:numFmt w:val="bullet"/>
+      <w:lvlText w:val=""/>
+      <w:lvlJc w:val="left"/>
+      <w:pPr>
+        <w:ind w:left="6480" w:hanging="360"/>
+      </w:pPr>
+      <w:rPr>
+        <w:rFonts w:ascii="Wingdings" w:hAnsi="Wingdings" w:hint="default"/>
+      </w:rPr>
+    </w:lvl>
+  </w:abstractNum>
+  <w:abstractNum w:abstractNumId="2">
     <w:nsid w:val="508C4115"/>
     <w:multiLevelType w:val="hybridMultilevel"/>
     <w:tmpl w:val="FBF8164A"/>
@@ -2204,7 +2857,7 @@
       </w:pPr>
     </w:lvl>
   </w:abstractNum>
-  <w:abstractNum w:abstractNumId="1">
+  <w:abstractNum w:abstractNumId="3">
     <w:nsid w:val="5AF24CF1"/>
     <w:multiLevelType w:val="hybridMultilevel"/>
     <w:tmpl w:val="C510750A"/>
@@ -2320,7 +2973,7 @@
       </w:pPr>
     </w:lvl>
   </w:abstractNum>
-  <w:abstractNum w:abstractNumId="2">
+  <w:abstractNum w:abstractNumId="4">
     <w:nsid w:val="723D7000"/>
     <w:multiLevelType w:val="hybridMultilevel"/>
     <w:tmpl w:val="E3027818"/>
@@ -2434,12 +3087,18 @@
     </w:lvl>
   </w:abstractNum>
   <w:num w:numId="1">
+    <w:abstractNumId w:val="3"/>
+  </w:num>
+  <w:num w:numId="2">
+    <w:abstractNumId w:val="4"/>
+  </w:num>
+  <w:num w:numId="3">
+    <w:abstractNumId w:val="2"/>
+  </w:num>
+  <w:num w:numId="4">
     <w:abstractNumId w:val="1"/>
   </w:num>
-  <w:num w:numId="2">
-    <w:abstractNumId w:val="2"/>
-  </w:num>
-  <w:num w:numId="3">
+  <w:num w:numId="5">
     <w:abstractNumId w:val="0"/>
   </w:num>
 </w:numbering>
@@ -2604,6 +3263,29 @@
       <w:szCs w:val="24"/>
     </w:rPr>
   </w:style>
+  <w:style w:type="paragraph" w:styleId="Titre1">
+    <w:name w:val="heading 1"/>
+    <w:basedOn w:val="Normal"/>
+    <w:next w:val="Normal"/>
+    <w:link w:val="Titre1Car"/>
+    <w:uiPriority w:val="9"/>
+    <w:qFormat/>
+    <w:rsid w:val="00277B87"/>
+    <w:pPr>
+      <w:keepNext/>
+      <w:keepLines/>
+      <w:spacing w:before="480"/>
+      <w:outlineLvl w:val="0"/>
+    </w:pPr>
+    <w:rPr>
+      <w:rFonts w:asciiTheme="majorHAnsi" w:eastAsiaTheme="majorEastAsia" w:hAnsiTheme="majorHAnsi" w:cstheme="majorBidi"/>
+      <w:b/>
+      <w:bCs/>
+      <w:color w:val="365F91" w:themeColor="accent1" w:themeShade="BF"/>
+      <w:sz w:val="28"/>
+      <w:szCs w:val="28"/>
+    </w:rPr>
+  </w:style>
   <w:style w:type="character" w:default="1" w:styleId="Policepardfaut">
     <w:name w:val="Default Paragraph Font"/>
     <w:uiPriority w:val="1"/>
@@ -2724,6 +3406,55 @@
       <w:rFonts w:ascii="Tahoma" w:hAnsi="Tahoma" w:cs="Tahoma"/>
       <w:sz w:val="16"/>
       <w:szCs w:val="16"/>
+    </w:rPr>
+  </w:style>
+  <w:style w:type="character" w:customStyle="1" w:styleId="Titre1Car">
+    <w:name w:val="Titre 1 Car"/>
+    <w:basedOn w:val="Policepardfaut"/>
+    <w:link w:val="Titre1"/>
+    <w:uiPriority w:val="9"/>
+    <w:rsid w:val="00277B87"/>
+    <w:rPr>
+      <w:rFonts w:asciiTheme="majorHAnsi" w:eastAsiaTheme="majorEastAsia" w:hAnsiTheme="majorHAnsi" w:cstheme="majorBidi"/>
+      <w:b/>
+      <w:bCs/>
+      <w:color w:val="365F91" w:themeColor="accent1" w:themeShade="BF"/>
+      <w:sz w:val="28"/>
+      <w:szCs w:val="28"/>
+    </w:rPr>
+  </w:style>
+  <w:style w:type="paragraph" w:styleId="Paragraphedeliste">
+    <w:name w:val="List Paragraph"/>
+    <w:basedOn w:val="Normal"/>
+    <w:uiPriority w:val="34"/>
+    <w:qFormat/>
+    <w:rsid w:val="00277B87"/>
+    <w:pPr>
+      <w:ind w:left="720"/>
+      <w:contextualSpacing/>
+    </w:pPr>
+  </w:style>
+  <w:style w:type="character" w:styleId="Lienhypertexte">
+    <w:name w:val="Hyperlink"/>
+    <w:basedOn w:val="Policepardfaut"/>
+    <w:uiPriority w:val="99"/>
+    <w:unhideWhenUsed/>
+    <w:rsid w:val="00277B87"/>
+    <w:rPr>
+      <w:color w:val="0000FF" w:themeColor="hyperlink"/>
+      <w:u w:val="single"/>
+    </w:rPr>
+  </w:style>
+  <w:style w:type="character" w:styleId="Lienhypertextesuivivisit">
+    <w:name w:val="FollowedHyperlink"/>
+    <w:basedOn w:val="Policepardfaut"/>
+    <w:uiPriority w:val="99"/>
+    <w:semiHidden/>
+    <w:unhideWhenUsed/>
+    <w:rsid w:val="00BC45E0"/>
+    <w:rPr>
+      <w:color w:val="800080" w:themeColor="followedHyperlink"/>
+      <w:u w:val="single"/>
     </w:rPr>
   </w:style>
 </w:styles>
@@ -2888,6 +3619,29 @@
       <w:szCs w:val="24"/>
     </w:rPr>
   </w:style>
+  <w:style w:type="paragraph" w:styleId="Titre1">
+    <w:name w:val="heading 1"/>
+    <w:basedOn w:val="Normal"/>
+    <w:next w:val="Normal"/>
+    <w:link w:val="Titre1Car"/>
+    <w:uiPriority w:val="9"/>
+    <w:qFormat/>
+    <w:rsid w:val="00277B87"/>
+    <w:pPr>
+      <w:keepNext/>
+      <w:keepLines/>
+      <w:spacing w:before="480"/>
+      <w:outlineLvl w:val="0"/>
+    </w:pPr>
+    <w:rPr>
+      <w:rFonts w:asciiTheme="majorHAnsi" w:eastAsiaTheme="majorEastAsia" w:hAnsiTheme="majorHAnsi" w:cstheme="majorBidi"/>
+      <w:b/>
+      <w:bCs/>
+      <w:color w:val="365F91" w:themeColor="accent1" w:themeShade="BF"/>
+      <w:sz w:val="28"/>
+      <w:szCs w:val="28"/>
+    </w:rPr>
+  </w:style>
   <w:style w:type="character" w:default="1" w:styleId="Policepardfaut">
     <w:name w:val="Default Paragraph Font"/>
     <w:uiPriority w:val="1"/>
@@ -3010,6 +3764,55 @@
       <w:szCs w:val="16"/>
     </w:rPr>
   </w:style>
+  <w:style w:type="character" w:customStyle="1" w:styleId="Titre1Car">
+    <w:name w:val="Titre 1 Car"/>
+    <w:basedOn w:val="Policepardfaut"/>
+    <w:link w:val="Titre1"/>
+    <w:uiPriority w:val="9"/>
+    <w:rsid w:val="00277B87"/>
+    <w:rPr>
+      <w:rFonts w:asciiTheme="majorHAnsi" w:eastAsiaTheme="majorEastAsia" w:hAnsiTheme="majorHAnsi" w:cstheme="majorBidi"/>
+      <w:b/>
+      <w:bCs/>
+      <w:color w:val="365F91" w:themeColor="accent1" w:themeShade="BF"/>
+      <w:sz w:val="28"/>
+      <w:szCs w:val="28"/>
+    </w:rPr>
+  </w:style>
+  <w:style w:type="paragraph" w:styleId="Paragraphedeliste">
+    <w:name w:val="List Paragraph"/>
+    <w:basedOn w:val="Normal"/>
+    <w:uiPriority w:val="34"/>
+    <w:qFormat/>
+    <w:rsid w:val="00277B87"/>
+    <w:pPr>
+      <w:ind w:left="720"/>
+      <w:contextualSpacing/>
+    </w:pPr>
+  </w:style>
+  <w:style w:type="character" w:styleId="Lienhypertexte">
+    <w:name w:val="Hyperlink"/>
+    <w:basedOn w:val="Policepardfaut"/>
+    <w:uiPriority w:val="99"/>
+    <w:unhideWhenUsed/>
+    <w:rsid w:val="00277B87"/>
+    <w:rPr>
+      <w:color w:val="0000FF" w:themeColor="hyperlink"/>
+      <w:u w:val="single"/>
+    </w:rPr>
+  </w:style>
+  <w:style w:type="character" w:styleId="Lienhypertextesuivivisit">
+    <w:name w:val="FollowedHyperlink"/>
+    <w:basedOn w:val="Policepardfaut"/>
+    <w:uiPriority w:val="99"/>
+    <w:semiHidden/>
+    <w:unhideWhenUsed/>
+    <w:rsid w:val="00BC45E0"/>
+    <w:rPr>
+      <w:color w:val="800080" w:themeColor="followedHyperlink"/>
+      <w:u w:val="single"/>
+    </w:rPr>
+  </w:style>
 </w:styles>
 </file>
 
@@ -3051,6 +3854,13 @@
 
 <file path=word/glossary/fontTable.xml><?xml version="1.0" encoding="utf-8"?>
 <w:fonts xmlns:mc="http://schemas.openxmlformats.org/markup-compatibility/2006" xmlns:r="http://schemas.openxmlformats.org/officeDocument/2006/relationships" xmlns:w="http://schemas.openxmlformats.org/wordprocessingml/2006/main" xmlns:w14="http://schemas.microsoft.com/office/word/2010/wordml" mc:Ignorable="w14">
+  <w:font w:name="Courier New">
+    <w:panose1 w:val="02070309020205020404"/>
+    <w:charset w:val="00"/>
+    <w:family w:val="modern"/>
+    <w:pitch w:val="fixed"/>
+    <w:sig w:usb0="E0002AFF" w:usb1="C0007843" w:usb2="00000009" w:usb3="00000000" w:csb0="000001FF" w:csb1="00000000"/>
+  </w:font>
   <w:font w:name="Times New Roman">
     <w:panose1 w:val="02020603050405020304"/>
     <w:charset w:val="00"/>
@@ -3058,13 +3868,33 @@
     <w:pitch w:val="variable"/>
     <w:sig w:usb0="E0002AFF" w:usb1="C0007841" w:usb2="00000009" w:usb3="00000000" w:csb0="000001FF" w:csb1="00000000"/>
   </w:font>
+  <w:font w:name="Wingdings">
+    <w:panose1 w:val="05000000000000000000"/>
+    <w:charset w:val="02"/>
+    <w:family w:val="auto"/>
+    <w:pitch w:val="variable"/>
+    <w:sig w:usb0="00000000" w:usb1="10000000" w:usb2="00000000" w:usb3="00000000" w:csb0="80000000" w:csb1="00000000"/>
+  </w:font>
+  <w:font w:name="Symbol">
+    <w:panose1 w:val="05050102010706020507"/>
+    <w:charset w:val="02"/>
+    <w:family w:val="roman"/>
+    <w:pitch w:val="variable"/>
+    <w:sig w:usb0="00000000" w:usb1="10000000" w:usb2="00000000" w:usb3="00000000" w:csb0="80000000" w:csb1="00000000"/>
+  </w:font>
+  <w:font w:name="Cambria">
+    <w:panose1 w:val="02040503050406030204"/>
+    <w:charset w:val="00"/>
+    <w:family w:val="roman"/>
+    <w:pitch w:val="variable"/>
+    <w:sig w:usb0="E00002FF" w:usb1="400004FF" w:usb2="00000000" w:usb3="00000000" w:csb0="0000019F" w:csb1="00000000"/>
+  </w:font>
   <w:font w:name="Tahoma">
     <w:panose1 w:val="020B0604030504040204"/>
     <w:charset w:val="00"/>
     <w:family w:val="swiss"/>
-    <w:notTrueType/>
     <w:pitch w:val="variable"/>
-    <w:sig w:usb0="00000003" w:usb1="00000000" w:usb2="00000000" w:usb3="00000000" w:csb0="00000001" w:csb1="00000000"/>
+    <w:sig w:usb0="E1002EFF" w:usb1="C000605B" w:usb2="00000029" w:usb3="00000000" w:csb0="000101FF" w:csb1="00000000"/>
   </w:font>
   <w:font w:name="Arial">
     <w:panose1 w:val="020B0604020202020204"/>
@@ -3072,13 +3902,6 @@
     <w:family w:val="swiss"/>
     <w:pitch w:val="variable"/>
     <w:sig w:usb0="E0002AFF" w:usb1="C0007843" w:usb2="00000009" w:usb3="00000000" w:csb0="000001FF" w:csb1="00000000"/>
-  </w:font>
-  <w:font w:name="Cambria">
-    <w:panose1 w:val="02040503050406030204"/>
-    <w:charset w:val="00"/>
-    <w:family w:val="roman"/>
-    <w:pitch w:val="variable"/>
-    <w:sig w:usb0="E00002FF" w:usb1="400004FF" w:usb2="00000000" w:usb3="00000000" w:csb0="0000019F" w:csb1="00000000"/>
   </w:font>
   <w:font w:name="Calibri">
     <w:panose1 w:val="020F0502020204030204"/>
@@ -3105,6 +3928,7 @@
   </w:compat>
   <w:rsids>
     <w:rsidRoot w:val="0031193F"/>
+    <w:rsid w:val="00063020"/>
     <w:rsid w:val="000B2EDB"/>
     <w:rsid w:val="0031193F"/>
     <w:rsid w:val="004B35E9"/>
@@ -3811,4 +4635,16 @@
   <a:objectDefaults/>
   <a:extraClrSchemeLst/>
 </a:theme>
+</file>
+
+<file path=customXml/item1.xml><?xml version="1.0" encoding="utf-8"?>
+<b:Sources xmlns:b="http://schemas.openxmlformats.org/officeDocument/2006/bibliography" xmlns="http://schemas.openxmlformats.org/officeDocument/2006/bibliography" SelectedStyle="\APA.XSL" StyleName="APA"/>
+</file>
+
+<file path=customXml/itemProps1.xml><?xml version="1.0" encoding="utf-8"?>
+<ds:datastoreItem xmlns:ds="http://schemas.openxmlformats.org/officeDocument/2006/customXml" ds:itemID="{BC552EBC-7FE1-4DC4-8A17-BE6264572CA6}">
+  <ds:schemaRefs>
+    <ds:schemaRef ds:uri="http://schemas.openxmlformats.org/officeDocument/2006/bibliography"/>
+  </ds:schemaRefs>
+</ds:datastoreItem>
 </file>
</xml_diff>

<commit_message>
Ajout du diagramme de classe
</commit_message>
<xml_diff>
--- a/documentation.docx
+++ b/documentation.docx
@@ -137,6 +137,35 @@
     </w:p>
     <w:p>
       <w:pPr>
+        <w:rPr>
+          <w:b/>
+          <w:sz w:val="36"/>
+          <w:u w:val="single"/>
+        </w:rPr>
+      </w:pPr>
+      <w:r>
+        <w:rPr>
+          <w:b/>
+          <w:sz w:val="36"/>
+          <w:u w:val="single"/>
+        </w:rPr>
+        <w:br w:type="page"/>
+      </w:r>
+    </w:p>
+    <w:p>
+      <w:pPr>
+        <w:pStyle w:val="Paragraphedeliste"/>
+        <w:rPr>
+          <w:b/>
+          <w:sz w:val="36"/>
+          <w:u w:val="single"/>
+        </w:rPr>
+      </w:pPr>
+      <w:bookmarkStart w:id="0" w:name="_GoBack"/>
+      <w:bookmarkEnd w:id="0"/>
+    </w:p>
+    <w:p>
+      <w:pPr>
         <w:pStyle w:val="Paragraphedeliste"/>
         <w:numPr>
           <w:ilvl w:val="0"/>
@@ -162,6 +191,57 @@
     </w:p>
     <w:p>
       <w:pPr>
+        <w:spacing w:after="240"/>
+        <w:ind w:left="363"/>
+        <w:rPr>
+          <w:b/>
+          <w:sz w:val="36"/>
+          <w:u w:val="single"/>
+        </w:rPr>
+      </w:pPr>
+      <w:r>
+        <w:rPr>
+          <w:noProof/>
+        </w:rPr>
+        <w:drawing>
+          <wp:inline distT="0" distB="0" distL="0" distR="0" wp14:anchorId="3940C7C0" wp14:editId="7AC497E4">
+            <wp:extent cx="5760720" cy="5284233"/>
+            <wp:effectExtent l="0" t="0" r="0" b="0"/>
+            <wp:docPr id="2" name="Image 2"/>
+            <wp:cNvGraphicFramePr>
+              <a:graphicFrameLocks xmlns:a="http://schemas.openxmlformats.org/drawingml/2006/main" noChangeAspect="1"/>
+            </wp:cNvGraphicFramePr>
+            <a:graphic xmlns:a="http://schemas.openxmlformats.org/drawingml/2006/main">
+              <a:graphicData uri="http://schemas.openxmlformats.org/drawingml/2006/picture">
+                <pic:pic xmlns:pic="http://schemas.openxmlformats.org/drawingml/2006/picture">
+                  <pic:nvPicPr>
+                    <pic:cNvPr id="0" name=""/>
+                    <pic:cNvPicPr/>
+                  </pic:nvPicPr>
+                  <pic:blipFill>
+                    <a:blip r:embed="rId11"/>
+                    <a:stretch>
+                      <a:fillRect/>
+                    </a:stretch>
+                  </pic:blipFill>
+                  <pic:spPr>
+                    <a:xfrm>
+                      <a:off x="0" y="0"/>
+                      <a:ext cx="5760720" cy="5284233"/>
+                    </a:xfrm>
+                    <a:prstGeom prst="rect">
+                      <a:avLst/>
+                    </a:prstGeom>
+                  </pic:spPr>
+                </pic:pic>
+              </a:graphicData>
+            </a:graphic>
+          </wp:inline>
+        </w:drawing>
+      </w:r>
+    </w:p>
+    <w:p>
+      <w:pPr>
         <w:pStyle w:val="Paragraphedeliste"/>
         <w:numPr>
           <w:ilvl w:val="0"/>
@@ -210,6 +290,15 @@
     </w:p>
     <w:p>
       <w:pPr>
+        <w:spacing w:after="240"/>
+        <w:rPr>
+          <w:sz w:val="36"/>
+          <w:u w:val="single"/>
+        </w:rPr>
+      </w:pPr>
+    </w:p>
+    <w:p>
+      <w:pPr>
         <w:rPr>
           <w:b/>
           <w:sz w:val="36"/>
@@ -239,16 +328,6 @@
         </w:rPr>
         <w:t>Méthodes</w:t>
       </w:r>
-    </w:p>
-    <w:p>
-      <w:pPr>
-        <w:pStyle w:val="Paragraphedeliste"/>
-        <w:rPr>
-          <w:b/>
-          <w:sz w:val="36"/>
-          <w:u w:val="single"/>
-        </w:rPr>
-      </w:pPr>
     </w:p>
     <w:p>
       <w:pPr>
@@ -278,15 +357,14 @@
     <w:tbl>
       <w:tblPr>
         <w:tblStyle w:val="Grilledutableau"/>
-        <w:tblW w:w="9606" w:type="dxa"/>
+        <w:tblW w:w="9464" w:type="dxa"/>
         <w:tblLook w:val="01E0" w:firstRow="1" w:lastRow="1" w:firstColumn="1" w:lastColumn="1" w:noHBand="0" w:noVBand="0"/>
       </w:tblPr>
       <w:tblGrid>
-        <w:gridCol w:w="662"/>
-        <w:gridCol w:w="1418"/>
-        <w:gridCol w:w="1386"/>
-        <w:gridCol w:w="2879"/>
-        <w:gridCol w:w="3261"/>
+        <w:gridCol w:w="658"/>
+        <w:gridCol w:w="2994"/>
+        <w:gridCol w:w="3544"/>
+        <w:gridCol w:w="2268"/>
       </w:tblGrid>
       <w:tr>
         <w:trPr>
@@ -295,7 +373,7 @@
         </w:trPr>
         <w:tc>
           <w:tcPr>
-            <w:tcW w:w="662" w:type="dxa"/>
+            <w:tcW w:w="658" w:type="dxa"/>
             <w:shd w:val="clear" w:color="auto" w:fill="EEECE1" w:themeFill="background2"/>
             <w:vAlign w:val="center"/>
           </w:tcPr>
@@ -311,13 +389,14 @@
                 <w:rFonts w:ascii="Arial" w:hAnsi="Arial" w:cs="Arial"/>
                 <w:b/>
               </w:rPr>
+              <w:lastRenderedPageBreak/>
               <w:t>N°</w:t>
             </w:r>
           </w:p>
         </w:tc>
         <w:tc>
           <w:tcPr>
-            <w:tcW w:w="1418" w:type="dxa"/>
+            <w:tcW w:w="2994" w:type="dxa"/>
             <w:shd w:val="clear" w:color="auto" w:fill="EEECE1" w:themeFill="background2"/>
             <w:vAlign w:val="center"/>
           </w:tcPr>
@@ -333,13 +412,20 @@
                 <w:rFonts w:ascii="Arial" w:hAnsi="Arial" w:cs="Arial"/>
                 <w:b/>
               </w:rPr>
-              <w:t>Date</w:t>
-            </w:r>
-          </w:p>
-        </w:tc>
-        <w:tc>
-          <w:tcPr>
-            <w:tcW w:w="1386" w:type="dxa"/>
+              <w:t>S</w:t>
+            </w:r>
+            <w:r>
+              <w:rPr>
+                <w:rFonts w:ascii="Arial" w:hAnsi="Arial" w:cs="Arial"/>
+                <w:b/>
+              </w:rPr>
+              <w:t>cénario</w:t>
+            </w:r>
+          </w:p>
+        </w:tc>
+        <w:tc>
+          <w:tcPr>
+            <w:tcW w:w="3544" w:type="dxa"/>
             <w:shd w:val="clear" w:color="auto" w:fill="EEECE1" w:themeFill="background2"/>
             <w:vAlign w:val="center"/>
           </w:tcPr>
@@ -355,18 +441,19 @@
                 <w:rFonts w:ascii="Arial" w:hAnsi="Arial" w:cs="Arial"/>
                 <w:b/>
               </w:rPr>
-              <w:t>Auteur</w:t>
-            </w:r>
-          </w:p>
-        </w:tc>
-        <w:tc>
-          <w:tcPr>
-            <w:tcW w:w="2879" w:type="dxa"/>
+              <w:t>Résultat attendu</w:t>
+            </w:r>
+          </w:p>
+        </w:tc>
+        <w:tc>
+          <w:tcPr>
+            <w:tcW w:w="2268" w:type="dxa"/>
             <w:shd w:val="clear" w:color="auto" w:fill="EEECE1" w:themeFill="background2"/>
             <w:vAlign w:val="center"/>
           </w:tcPr>
           <w:p>
             <w:pPr>
+              <w:jc w:val="center"/>
               <w:rPr>
                 <w:rFonts w:ascii="Arial" w:hAnsi="Arial" w:cs="Arial"/>
                 <w:b/>
@@ -377,36 +464,7 @@
                 <w:rFonts w:ascii="Arial" w:hAnsi="Arial" w:cs="Arial"/>
                 <w:b/>
               </w:rPr>
-              <w:t>S</w:t>
-            </w:r>
-            <w:r>
-              <w:rPr>
-                <w:rFonts w:ascii="Arial" w:hAnsi="Arial" w:cs="Arial"/>
-                <w:b/>
-              </w:rPr>
-              <w:t>cénario</w:t>
-            </w:r>
-          </w:p>
-        </w:tc>
-        <w:tc>
-          <w:tcPr>
-            <w:tcW w:w="3261" w:type="dxa"/>
-            <w:shd w:val="clear" w:color="auto" w:fill="EEECE1" w:themeFill="background2"/>
-            <w:vAlign w:val="center"/>
-          </w:tcPr>
-          <w:p>
-            <w:pPr>
-              <w:rPr>
-                <w:rFonts w:ascii="Arial" w:hAnsi="Arial" w:cs="Arial"/>
-                <w:b/>
-              </w:rPr>
-            </w:pPr>
-            <w:r>
-              <w:rPr>
-                <w:rFonts w:ascii="Arial" w:hAnsi="Arial" w:cs="Arial"/>
-                <w:b/>
-              </w:rPr>
-              <w:t>Résultat attendu</w:t>
+              <w:t>OK ?</w:t>
             </w:r>
           </w:p>
         </w:tc>
@@ -417,7 +475,7 @@
         </w:trPr>
         <w:tc>
           <w:tcPr>
-            <w:tcW w:w="662" w:type="dxa"/>
+            <w:tcW w:w="658" w:type="dxa"/>
           </w:tcPr>
           <w:p>
             <w:pPr>
@@ -435,31 +493,7 @@
         </w:tc>
         <w:tc>
           <w:tcPr>
-            <w:tcW w:w="1418" w:type="dxa"/>
-          </w:tcPr>
-          <w:p>
-            <w:pPr>
-              <w:rPr>
-                <w:rFonts w:ascii="Arial" w:hAnsi="Arial" w:cs="Arial"/>
-              </w:rPr>
-            </w:pPr>
-          </w:p>
-        </w:tc>
-        <w:tc>
-          <w:tcPr>
-            <w:tcW w:w="1386" w:type="dxa"/>
-          </w:tcPr>
-          <w:p>
-            <w:pPr>
-              <w:rPr>
-                <w:rFonts w:ascii="Arial" w:hAnsi="Arial" w:cs="Arial"/>
-              </w:rPr>
-            </w:pPr>
-          </w:p>
-        </w:tc>
-        <w:tc>
-          <w:tcPr>
-            <w:tcW w:w="2879" w:type="dxa"/>
+            <w:tcW w:w="2994" w:type="dxa"/>
           </w:tcPr>
           <w:p>
             <w:pPr>
@@ -490,32 +524,32 @@
         </w:tc>
         <w:tc>
           <w:tcPr>
-            <w:tcW w:w="3261" w:type="dxa"/>
-          </w:tcPr>
-          <w:p>
-            <w:pPr>
-              <w:rPr>
-                <w:rFonts w:ascii="Arial" w:hAnsi="Arial" w:cs="Arial"/>
-              </w:rPr>
-            </w:pPr>
-            <w:r>
-              <w:rPr>
-                <w:rFonts w:ascii="Arial" w:hAnsi="Arial" w:cs="Arial"/>
-              </w:rPr>
-              <w:t xml:space="preserve">Le bouton « suivant » est désactivé tant que l’utilisateur n’a pas donné un chemin de fichier </w:t>
-            </w:r>
-            <w:r>
-              <w:rPr>
-                <w:rFonts w:ascii="Arial" w:hAnsi="Arial" w:cs="Arial"/>
-              </w:rPr>
-              <w:t>Excel</w:t>
-            </w:r>
-            <w:r>
-              <w:rPr>
-                <w:rFonts w:ascii="Arial" w:hAnsi="Arial" w:cs="Arial"/>
-              </w:rPr>
-              <w:t>.</w:t>
-            </w:r>
+            <w:tcW w:w="3544" w:type="dxa"/>
+          </w:tcPr>
+          <w:p>
+            <w:pPr>
+              <w:rPr>
+                <w:rFonts w:ascii="Arial" w:hAnsi="Arial" w:cs="Arial"/>
+              </w:rPr>
+            </w:pPr>
+            <w:r>
+              <w:rPr>
+                <w:rFonts w:ascii="Arial" w:hAnsi="Arial" w:cs="Arial"/>
+              </w:rPr>
+              <w:t>Le bouton « suivant » est désactivé tant que l’utilisateur n’a pas donné un chemin de fichier Excel.</w:t>
+            </w:r>
+          </w:p>
+        </w:tc>
+        <w:tc>
+          <w:tcPr>
+            <w:tcW w:w="2268" w:type="dxa"/>
+          </w:tcPr>
+          <w:p>
+            <w:pPr>
+              <w:rPr>
+                <w:rFonts w:ascii="Arial" w:hAnsi="Arial" w:cs="Arial"/>
+              </w:rPr>
+            </w:pPr>
           </w:p>
         </w:tc>
       </w:tr>
@@ -525,7 +559,7 @@
         </w:trPr>
         <w:tc>
           <w:tcPr>
-            <w:tcW w:w="662" w:type="dxa"/>
+            <w:tcW w:w="658" w:type="dxa"/>
           </w:tcPr>
           <w:p>
             <w:pPr>
@@ -543,31 +577,7 @@
         </w:tc>
         <w:tc>
           <w:tcPr>
-            <w:tcW w:w="1418" w:type="dxa"/>
-          </w:tcPr>
-          <w:p>
-            <w:pPr>
-              <w:rPr>
-                <w:rFonts w:ascii="Arial" w:hAnsi="Arial" w:cs="Arial"/>
-              </w:rPr>
-            </w:pPr>
-          </w:p>
-        </w:tc>
-        <w:tc>
-          <w:tcPr>
-            <w:tcW w:w="1386" w:type="dxa"/>
-          </w:tcPr>
-          <w:p>
-            <w:pPr>
-              <w:rPr>
-                <w:rFonts w:ascii="Arial" w:hAnsi="Arial" w:cs="Arial"/>
-              </w:rPr>
-            </w:pPr>
-          </w:p>
-        </w:tc>
-        <w:tc>
-          <w:tcPr>
-            <w:tcW w:w="2879" w:type="dxa"/>
+            <w:tcW w:w="2994" w:type="dxa"/>
           </w:tcPr>
           <w:p>
             <w:pPr>
@@ -592,13 +602,7 @@
               <w:rPr>
                 <w:rFonts w:ascii="Arial" w:hAnsi="Arial" w:cs="Arial"/>
               </w:rPr>
-              <w:t xml:space="preserve">Mettre dans le chemin du fichier un fichier autre </w:t>
-            </w:r>
-            <w:r>
-              <w:rPr>
-                <w:rFonts w:ascii="Arial" w:hAnsi="Arial" w:cs="Arial"/>
-              </w:rPr>
-              <w:t>Excel</w:t>
+              <w:t>Mettre dans le chemin du fichier un fichier autre Excel</w:t>
             </w:r>
           </w:p>
           <w:p>
@@ -617,32 +621,32 @@
         </w:tc>
         <w:tc>
           <w:tcPr>
-            <w:tcW w:w="3261" w:type="dxa"/>
-          </w:tcPr>
-          <w:p>
-            <w:pPr>
-              <w:rPr>
-                <w:rFonts w:ascii="Arial" w:hAnsi="Arial" w:cs="Arial"/>
-              </w:rPr>
-            </w:pPr>
-            <w:r>
-              <w:rPr>
-                <w:rFonts w:ascii="Arial" w:hAnsi="Arial" w:cs="Arial"/>
-              </w:rPr>
-              <w:t xml:space="preserve">Le bouton « suivant » est désactivé tant que l’utilisateur n’a pas donné un chemin de fichier </w:t>
-            </w:r>
-            <w:r>
-              <w:rPr>
-                <w:rFonts w:ascii="Arial" w:hAnsi="Arial" w:cs="Arial"/>
-              </w:rPr>
-              <w:t>Excel</w:t>
-            </w:r>
-            <w:r>
-              <w:rPr>
-                <w:rFonts w:ascii="Arial" w:hAnsi="Arial" w:cs="Arial"/>
-              </w:rPr>
-              <w:t>.</w:t>
-            </w:r>
+            <w:tcW w:w="3544" w:type="dxa"/>
+          </w:tcPr>
+          <w:p>
+            <w:pPr>
+              <w:rPr>
+                <w:rFonts w:ascii="Arial" w:hAnsi="Arial" w:cs="Arial"/>
+              </w:rPr>
+            </w:pPr>
+            <w:r>
+              <w:rPr>
+                <w:rFonts w:ascii="Arial" w:hAnsi="Arial" w:cs="Arial"/>
+              </w:rPr>
+              <w:t>Le bouton « suivant » est désactivé tant que l’utilisateur n’a pas donné un chemin de fichier Excel.</w:t>
+            </w:r>
+          </w:p>
+        </w:tc>
+        <w:tc>
+          <w:tcPr>
+            <w:tcW w:w="2268" w:type="dxa"/>
+          </w:tcPr>
+          <w:p>
+            <w:pPr>
+              <w:rPr>
+                <w:rFonts w:ascii="Arial" w:hAnsi="Arial" w:cs="Arial"/>
+              </w:rPr>
+            </w:pPr>
           </w:p>
         </w:tc>
       </w:tr>
@@ -652,7 +656,7 @@
         </w:trPr>
         <w:tc>
           <w:tcPr>
-            <w:tcW w:w="662" w:type="dxa"/>
+            <w:tcW w:w="658" w:type="dxa"/>
           </w:tcPr>
           <w:p>
             <w:pPr>
@@ -670,31 +674,7 @@
         </w:tc>
         <w:tc>
           <w:tcPr>
-            <w:tcW w:w="1418" w:type="dxa"/>
-          </w:tcPr>
-          <w:p>
-            <w:pPr>
-              <w:rPr>
-                <w:rFonts w:ascii="Arial" w:hAnsi="Arial" w:cs="Arial"/>
-              </w:rPr>
-            </w:pPr>
-          </w:p>
-        </w:tc>
-        <w:tc>
-          <w:tcPr>
-            <w:tcW w:w="1386" w:type="dxa"/>
-          </w:tcPr>
-          <w:p>
-            <w:pPr>
-              <w:rPr>
-                <w:rFonts w:ascii="Arial" w:hAnsi="Arial" w:cs="Arial"/>
-              </w:rPr>
-            </w:pPr>
-          </w:p>
-        </w:tc>
-        <w:tc>
-          <w:tcPr>
-            <w:tcW w:w="2879" w:type="dxa"/>
+            <w:tcW w:w="2994" w:type="dxa"/>
           </w:tcPr>
           <w:p>
             <w:pPr>
@@ -719,13 +699,7 @@
               <w:rPr>
                 <w:rFonts w:ascii="Arial" w:hAnsi="Arial" w:cs="Arial"/>
               </w:rPr>
-              <w:t xml:space="preserve">Mettre dans le chemin du fichier un fichier </w:t>
-            </w:r>
-            <w:r>
-              <w:rPr>
-                <w:rFonts w:ascii="Arial" w:hAnsi="Arial" w:cs="Arial"/>
-              </w:rPr>
-              <w:t>Excel</w:t>
+              <w:t>Mettre dans le chemin du fichier un fichier Excel</w:t>
             </w:r>
           </w:p>
           <w:p>
@@ -744,7 +718,7 @@
         </w:tc>
         <w:tc>
           <w:tcPr>
-            <w:tcW w:w="3261" w:type="dxa"/>
+            <w:tcW w:w="3544" w:type="dxa"/>
           </w:tcPr>
           <w:p>
             <w:pPr>
@@ -758,6 +732,18 @@
               </w:rPr>
               <w:t>On devrait pouvoir passer à la page suivante</w:t>
             </w:r>
+          </w:p>
+        </w:tc>
+        <w:tc>
+          <w:tcPr>
+            <w:tcW w:w="2268" w:type="dxa"/>
+          </w:tcPr>
+          <w:p>
+            <w:pPr>
+              <w:rPr>
+                <w:rFonts w:ascii="Arial" w:hAnsi="Arial" w:cs="Arial"/>
+              </w:rPr>
+            </w:pPr>
           </w:p>
         </w:tc>
       </w:tr>
@@ -767,7 +753,7 @@
         </w:trPr>
         <w:tc>
           <w:tcPr>
-            <w:tcW w:w="662" w:type="dxa"/>
+            <w:tcW w:w="658" w:type="dxa"/>
           </w:tcPr>
           <w:p>
             <w:pPr>
@@ -785,31 +771,7 @@
         </w:tc>
         <w:tc>
           <w:tcPr>
-            <w:tcW w:w="1418" w:type="dxa"/>
-          </w:tcPr>
-          <w:p>
-            <w:pPr>
-              <w:rPr>
-                <w:rFonts w:ascii="Arial" w:hAnsi="Arial" w:cs="Arial"/>
-              </w:rPr>
-            </w:pPr>
-          </w:p>
-        </w:tc>
-        <w:tc>
-          <w:tcPr>
-            <w:tcW w:w="1386" w:type="dxa"/>
-          </w:tcPr>
-          <w:p>
-            <w:pPr>
-              <w:rPr>
-                <w:rFonts w:ascii="Arial" w:hAnsi="Arial" w:cs="Arial"/>
-              </w:rPr>
-            </w:pPr>
-          </w:p>
-        </w:tc>
-        <w:tc>
-          <w:tcPr>
-            <w:tcW w:w="2879" w:type="dxa"/>
+            <w:tcW w:w="2994" w:type="dxa"/>
           </w:tcPr>
           <w:p>
             <w:pPr>
@@ -840,7 +802,7 @@
         </w:tc>
         <w:tc>
           <w:tcPr>
-            <w:tcW w:w="3261" w:type="dxa"/>
+            <w:tcW w:w="3544" w:type="dxa"/>
           </w:tcPr>
           <w:p>
             <w:pPr>
@@ -854,6 +816,18 @@
               </w:rPr>
               <w:t>La première page devrait apparaitre avec le chemin indiqué précédemment. Et on peut recliquer sur le bouton suivant de la première page</w:t>
             </w:r>
+          </w:p>
+        </w:tc>
+        <w:tc>
+          <w:tcPr>
+            <w:tcW w:w="2268" w:type="dxa"/>
+          </w:tcPr>
+          <w:p>
+            <w:pPr>
+              <w:rPr>
+                <w:rFonts w:ascii="Arial" w:hAnsi="Arial" w:cs="Arial"/>
+              </w:rPr>
+            </w:pPr>
           </w:p>
         </w:tc>
       </w:tr>
@@ -863,7 +837,7 @@
         </w:trPr>
         <w:tc>
           <w:tcPr>
-            <w:tcW w:w="662" w:type="dxa"/>
+            <w:tcW w:w="658" w:type="dxa"/>
           </w:tcPr>
           <w:p>
             <w:pPr>
@@ -881,31 +855,7 @@
         </w:tc>
         <w:tc>
           <w:tcPr>
-            <w:tcW w:w="1418" w:type="dxa"/>
-          </w:tcPr>
-          <w:p>
-            <w:pPr>
-              <w:rPr>
-                <w:rFonts w:ascii="Arial" w:hAnsi="Arial" w:cs="Arial"/>
-              </w:rPr>
-            </w:pPr>
-          </w:p>
-        </w:tc>
-        <w:tc>
-          <w:tcPr>
-            <w:tcW w:w="1386" w:type="dxa"/>
-          </w:tcPr>
-          <w:p>
-            <w:pPr>
-              <w:rPr>
-                <w:rFonts w:ascii="Arial" w:hAnsi="Arial" w:cs="Arial"/>
-              </w:rPr>
-            </w:pPr>
-          </w:p>
-        </w:tc>
-        <w:tc>
-          <w:tcPr>
-            <w:tcW w:w="2879" w:type="dxa"/>
+            <w:tcW w:w="2994" w:type="dxa"/>
           </w:tcPr>
           <w:p>
             <w:pPr>
@@ -936,7 +886,7 @@
         </w:tc>
         <w:tc>
           <w:tcPr>
-            <w:tcW w:w="3261" w:type="dxa"/>
+            <w:tcW w:w="3544" w:type="dxa"/>
           </w:tcPr>
           <w:p>
             <w:pPr>
@@ -950,6 +900,18 @@
               </w:rPr>
               <w:t>On ne peut pas continuer. Le bouton est désactivé</w:t>
             </w:r>
+          </w:p>
+        </w:tc>
+        <w:tc>
+          <w:tcPr>
+            <w:tcW w:w="2268" w:type="dxa"/>
+          </w:tcPr>
+          <w:p>
+            <w:pPr>
+              <w:rPr>
+                <w:rFonts w:ascii="Arial" w:hAnsi="Arial" w:cs="Arial"/>
+              </w:rPr>
+            </w:pPr>
           </w:p>
         </w:tc>
       </w:tr>
@@ -959,7 +921,7 @@
         </w:trPr>
         <w:tc>
           <w:tcPr>
-            <w:tcW w:w="662" w:type="dxa"/>
+            <w:tcW w:w="658" w:type="dxa"/>
           </w:tcPr>
           <w:p>
             <w:pPr>
@@ -977,31 +939,7 @@
         </w:tc>
         <w:tc>
           <w:tcPr>
-            <w:tcW w:w="1418" w:type="dxa"/>
-          </w:tcPr>
-          <w:p>
-            <w:pPr>
-              <w:rPr>
-                <w:rFonts w:ascii="Arial" w:hAnsi="Arial" w:cs="Arial"/>
-              </w:rPr>
-            </w:pPr>
-          </w:p>
-        </w:tc>
-        <w:tc>
-          <w:tcPr>
-            <w:tcW w:w="1386" w:type="dxa"/>
-          </w:tcPr>
-          <w:p>
-            <w:pPr>
-              <w:rPr>
-                <w:rFonts w:ascii="Arial" w:hAnsi="Arial" w:cs="Arial"/>
-              </w:rPr>
-            </w:pPr>
-          </w:p>
-        </w:tc>
-        <w:tc>
-          <w:tcPr>
-            <w:tcW w:w="2879" w:type="dxa"/>
+            <w:tcW w:w="2994" w:type="dxa"/>
           </w:tcPr>
           <w:p>
             <w:pPr>
@@ -1045,7 +983,7 @@
         </w:tc>
         <w:tc>
           <w:tcPr>
-            <w:tcW w:w="3261" w:type="dxa"/>
+            <w:tcW w:w="3544" w:type="dxa"/>
           </w:tcPr>
           <w:p>
             <w:pPr>
@@ -1059,6 +997,18 @@
               </w:rPr>
               <w:t>On peut cliquer le bouton suivant</w:t>
             </w:r>
+          </w:p>
+        </w:tc>
+        <w:tc>
+          <w:tcPr>
+            <w:tcW w:w="2268" w:type="dxa"/>
+          </w:tcPr>
+          <w:p>
+            <w:pPr>
+              <w:rPr>
+                <w:rFonts w:ascii="Arial" w:hAnsi="Arial" w:cs="Arial"/>
+              </w:rPr>
+            </w:pPr>
           </w:p>
         </w:tc>
       </w:tr>
@@ -1068,7 +1018,7 @@
         </w:trPr>
         <w:tc>
           <w:tcPr>
-            <w:tcW w:w="662" w:type="dxa"/>
+            <w:tcW w:w="658" w:type="dxa"/>
           </w:tcPr>
           <w:p>
             <w:pPr>
@@ -1086,31 +1036,7 @@
         </w:tc>
         <w:tc>
           <w:tcPr>
-            <w:tcW w:w="1418" w:type="dxa"/>
-          </w:tcPr>
-          <w:p>
-            <w:pPr>
-              <w:rPr>
-                <w:rFonts w:ascii="Arial" w:hAnsi="Arial" w:cs="Arial"/>
-              </w:rPr>
-            </w:pPr>
-          </w:p>
-        </w:tc>
-        <w:tc>
-          <w:tcPr>
-            <w:tcW w:w="1386" w:type="dxa"/>
-          </w:tcPr>
-          <w:p>
-            <w:pPr>
-              <w:rPr>
-                <w:rFonts w:ascii="Arial" w:hAnsi="Arial" w:cs="Arial"/>
-              </w:rPr>
-            </w:pPr>
-          </w:p>
-        </w:tc>
-        <w:tc>
-          <w:tcPr>
-            <w:tcW w:w="2879" w:type="dxa"/>
+            <w:tcW w:w="2994" w:type="dxa"/>
           </w:tcPr>
           <w:p>
             <w:pPr>
@@ -1141,7 +1067,7 @@
         </w:tc>
         <w:tc>
           <w:tcPr>
-            <w:tcW w:w="3261" w:type="dxa"/>
+            <w:tcW w:w="3544" w:type="dxa"/>
           </w:tcPr>
           <w:p>
             <w:pPr>
@@ -1155,6 +1081,18 @@
               </w:rPr>
               <w:t>On doit pouvoir revenir à la feuille deux avec notre feuille sélectionner précédemment et pouvoir recliquez sur le bouton suivant pour repasser sur la troisième page</w:t>
             </w:r>
+          </w:p>
+        </w:tc>
+        <w:tc>
+          <w:tcPr>
+            <w:tcW w:w="2268" w:type="dxa"/>
+          </w:tcPr>
+          <w:p>
+            <w:pPr>
+              <w:rPr>
+                <w:rFonts w:ascii="Arial" w:hAnsi="Arial" w:cs="Arial"/>
+              </w:rPr>
+            </w:pPr>
           </w:p>
         </w:tc>
       </w:tr>
@@ -1164,7 +1102,7 @@
         </w:trPr>
         <w:tc>
           <w:tcPr>
-            <w:tcW w:w="662" w:type="dxa"/>
+            <w:tcW w:w="658" w:type="dxa"/>
           </w:tcPr>
           <w:p>
             <w:pPr>
@@ -1182,31 +1120,7 @@
         </w:tc>
         <w:tc>
           <w:tcPr>
-            <w:tcW w:w="1418" w:type="dxa"/>
-          </w:tcPr>
-          <w:p>
-            <w:pPr>
-              <w:rPr>
-                <w:rFonts w:ascii="Arial" w:hAnsi="Arial" w:cs="Arial"/>
-              </w:rPr>
-            </w:pPr>
-          </w:p>
-        </w:tc>
-        <w:tc>
-          <w:tcPr>
-            <w:tcW w:w="1386" w:type="dxa"/>
-          </w:tcPr>
-          <w:p>
-            <w:pPr>
-              <w:rPr>
-                <w:rFonts w:ascii="Arial" w:hAnsi="Arial" w:cs="Arial"/>
-              </w:rPr>
-            </w:pPr>
-          </w:p>
-        </w:tc>
-        <w:tc>
-          <w:tcPr>
-            <w:tcW w:w="2879" w:type="dxa"/>
+            <w:tcW w:w="2994" w:type="dxa"/>
           </w:tcPr>
           <w:p>
             <w:pPr>
@@ -1231,34 +1145,38 @@
               <w:rPr>
                 <w:rFonts w:ascii="Arial" w:hAnsi="Arial" w:cs="Arial"/>
               </w:rPr>
-              <w:t xml:space="preserve">Cliquez sur générer le fichier sans mettre un </w:t>
-            </w:r>
-            <w:r>
-              <w:rPr>
-                <w:rFonts w:ascii="Arial" w:hAnsi="Arial" w:cs="Arial"/>
-              </w:rPr>
-              <w:lastRenderedPageBreak/>
-              <w:t>chemin d’accès pour les noms</w:t>
-            </w:r>
-          </w:p>
-        </w:tc>
-        <w:tc>
-          <w:tcPr>
-            <w:tcW w:w="3261" w:type="dxa"/>
-          </w:tcPr>
-          <w:p>
-            <w:pPr>
-              <w:rPr>
-                <w:rFonts w:ascii="Arial" w:hAnsi="Arial" w:cs="Arial"/>
-              </w:rPr>
-            </w:pPr>
-            <w:r>
-              <w:rPr>
-                <w:rFonts w:ascii="Arial" w:hAnsi="Arial" w:cs="Arial"/>
-              </w:rPr>
-              <w:lastRenderedPageBreak/>
+              <w:t>Cliquez sur générer le fichier sans mettre un chemin d’accès pour les noms</w:t>
+            </w:r>
+          </w:p>
+        </w:tc>
+        <w:tc>
+          <w:tcPr>
+            <w:tcW w:w="3544" w:type="dxa"/>
+          </w:tcPr>
+          <w:p>
+            <w:pPr>
+              <w:rPr>
+                <w:rFonts w:ascii="Arial" w:hAnsi="Arial" w:cs="Arial"/>
+              </w:rPr>
+            </w:pPr>
+            <w:r>
+              <w:rPr>
+                <w:rFonts w:ascii="Arial" w:hAnsi="Arial" w:cs="Arial"/>
+              </w:rPr>
               <w:t>Le bouton est désactivé</w:t>
             </w:r>
+          </w:p>
+        </w:tc>
+        <w:tc>
+          <w:tcPr>
+            <w:tcW w:w="2268" w:type="dxa"/>
+          </w:tcPr>
+          <w:p>
+            <w:pPr>
+              <w:rPr>
+                <w:rFonts w:ascii="Arial" w:hAnsi="Arial" w:cs="Arial"/>
+              </w:rPr>
+            </w:pPr>
           </w:p>
         </w:tc>
       </w:tr>
@@ -1268,50 +1186,25 @@
         </w:trPr>
         <w:tc>
           <w:tcPr>
-            <w:tcW w:w="662" w:type="dxa"/>
-          </w:tcPr>
-          <w:p>
-            <w:pPr>
-              <w:rPr>
-                <w:rFonts w:ascii="Arial" w:hAnsi="Arial" w:cs="Arial"/>
-              </w:rPr>
-            </w:pPr>
-            <w:r>
-              <w:rPr>
-                <w:rFonts w:ascii="Arial" w:hAnsi="Arial" w:cs="Arial"/>
-              </w:rPr>
-              <w:lastRenderedPageBreak/>
+            <w:tcW w:w="658" w:type="dxa"/>
+          </w:tcPr>
+          <w:p>
+            <w:pPr>
+              <w:rPr>
+                <w:rFonts w:ascii="Arial" w:hAnsi="Arial" w:cs="Arial"/>
+              </w:rPr>
+            </w:pPr>
+            <w:r>
+              <w:rPr>
+                <w:rFonts w:ascii="Arial" w:hAnsi="Arial" w:cs="Arial"/>
+              </w:rPr>
               <w:t>T9</w:t>
             </w:r>
           </w:p>
         </w:tc>
         <w:tc>
           <w:tcPr>
-            <w:tcW w:w="1418" w:type="dxa"/>
-          </w:tcPr>
-          <w:p>
-            <w:pPr>
-              <w:rPr>
-                <w:rFonts w:ascii="Arial" w:hAnsi="Arial" w:cs="Arial"/>
-              </w:rPr>
-            </w:pPr>
-          </w:p>
-        </w:tc>
-        <w:tc>
-          <w:tcPr>
-            <w:tcW w:w="1386" w:type="dxa"/>
-          </w:tcPr>
-          <w:p>
-            <w:pPr>
-              <w:rPr>
-                <w:rFonts w:ascii="Arial" w:hAnsi="Arial" w:cs="Arial"/>
-              </w:rPr>
-            </w:pPr>
-          </w:p>
-        </w:tc>
-        <w:tc>
-          <w:tcPr>
-            <w:tcW w:w="2879" w:type="dxa"/>
+            <w:tcW w:w="2994" w:type="dxa"/>
           </w:tcPr>
           <w:p>
             <w:pPr>
@@ -1342,7 +1235,7 @@
         </w:tc>
         <w:tc>
           <w:tcPr>
-            <w:tcW w:w="3261" w:type="dxa"/>
+            <w:tcW w:w="3544" w:type="dxa"/>
           </w:tcPr>
           <w:p>
             <w:pPr>
@@ -1356,6 +1249,18 @@
               </w:rPr>
               <w:t>Le bouton est désactivé</w:t>
             </w:r>
+          </w:p>
+        </w:tc>
+        <w:tc>
+          <w:tcPr>
+            <w:tcW w:w="2268" w:type="dxa"/>
+          </w:tcPr>
+          <w:p>
+            <w:pPr>
+              <w:rPr>
+                <w:rFonts w:ascii="Arial" w:hAnsi="Arial" w:cs="Arial"/>
+              </w:rPr>
+            </w:pPr>
           </w:p>
         </w:tc>
       </w:tr>
@@ -1365,49 +1270,26 @@
         </w:trPr>
         <w:tc>
           <w:tcPr>
-            <w:tcW w:w="662" w:type="dxa"/>
-          </w:tcPr>
-          <w:p>
-            <w:pPr>
-              <w:rPr>
-                <w:rFonts w:ascii="Arial" w:hAnsi="Arial" w:cs="Arial"/>
-              </w:rPr>
-            </w:pPr>
-            <w:r>
-              <w:rPr>
-                <w:rFonts w:ascii="Arial" w:hAnsi="Arial" w:cs="Arial"/>
-              </w:rPr>
+            <w:tcW w:w="658" w:type="dxa"/>
+          </w:tcPr>
+          <w:p>
+            <w:pPr>
+              <w:rPr>
+                <w:rFonts w:ascii="Arial" w:hAnsi="Arial" w:cs="Arial"/>
+              </w:rPr>
+            </w:pPr>
+            <w:r>
+              <w:rPr>
+                <w:rFonts w:ascii="Arial" w:hAnsi="Arial" w:cs="Arial"/>
+              </w:rPr>
+              <w:lastRenderedPageBreak/>
               <w:t>T10</w:t>
             </w:r>
           </w:p>
         </w:tc>
         <w:tc>
           <w:tcPr>
-            <w:tcW w:w="1418" w:type="dxa"/>
-          </w:tcPr>
-          <w:p>
-            <w:pPr>
-              <w:rPr>
-                <w:rFonts w:ascii="Arial" w:hAnsi="Arial" w:cs="Arial"/>
-              </w:rPr>
-            </w:pPr>
-          </w:p>
-        </w:tc>
-        <w:tc>
-          <w:tcPr>
-            <w:tcW w:w="1386" w:type="dxa"/>
-          </w:tcPr>
-          <w:p>
-            <w:pPr>
-              <w:rPr>
-                <w:rFonts w:ascii="Arial" w:hAnsi="Arial" w:cs="Arial"/>
-              </w:rPr>
-            </w:pPr>
-          </w:p>
-        </w:tc>
-        <w:tc>
-          <w:tcPr>
-            <w:tcW w:w="2879" w:type="dxa"/>
+            <w:tcW w:w="2994" w:type="dxa"/>
           </w:tcPr>
           <w:p>
             <w:pPr>
@@ -1438,7 +1320,7 @@
         </w:tc>
         <w:tc>
           <w:tcPr>
-            <w:tcW w:w="3261" w:type="dxa"/>
+            <w:tcW w:w="3544" w:type="dxa"/>
           </w:tcPr>
           <w:p>
             <w:pPr>
@@ -1452,6 +1334,18 @@
               </w:rPr>
               <w:t>Une page apparait avec la liste des noms</w:t>
             </w:r>
+          </w:p>
+        </w:tc>
+        <w:tc>
+          <w:tcPr>
+            <w:tcW w:w="2268" w:type="dxa"/>
+          </w:tcPr>
+          <w:p>
+            <w:pPr>
+              <w:rPr>
+                <w:rFonts w:ascii="Arial" w:hAnsi="Arial" w:cs="Arial"/>
+              </w:rPr>
+            </w:pPr>
           </w:p>
         </w:tc>
       </w:tr>
@@ -1461,7 +1355,7 @@
         </w:trPr>
         <w:tc>
           <w:tcPr>
-            <w:tcW w:w="662" w:type="dxa"/>
+            <w:tcW w:w="658" w:type="dxa"/>
           </w:tcPr>
           <w:p>
             <w:pPr>
@@ -1479,31 +1373,7 @@
         </w:tc>
         <w:tc>
           <w:tcPr>
-            <w:tcW w:w="1418" w:type="dxa"/>
-          </w:tcPr>
-          <w:p>
-            <w:pPr>
-              <w:rPr>
-                <w:rFonts w:ascii="Arial" w:hAnsi="Arial" w:cs="Arial"/>
-              </w:rPr>
-            </w:pPr>
-          </w:p>
-        </w:tc>
-        <w:tc>
-          <w:tcPr>
-            <w:tcW w:w="1386" w:type="dxa"/>
-          </w:tcPr>
-          <w:p>
-            <w:pPr>
-              <w:rPr>
-                <w:rFonts w:ascii="Arial" w:hAnsi="Arial" w:cs="Arial"/>
-              </w:rPr>
-            </w:pPr>
-          </w:p>
-        </w:tc>
-        <w:tc>
-          <w:tcPr>
-            <w:tcW w:w="2879" w:type="dxa"/>
+            <w:tcW w:w="2994" w:type="dxa"/>
           </w:tcPr>
           <w:p>
             <w:pPr>
@@ -1534,7 +1404,7 @@
         </w:tc>
         <w:tc>
           <w:tcPr>
-            <w:tcW w:w="3261" w:type="dxa"/>
+            <w:tcW w:w="3544" w:type="dxa"/>
           </w:tcPr>
           <w:p>
             <w:pPr>
@@ -1548,6 +1418,18 @@
               </w:rPr>
               <w:t>Le nom devrait se rajouter</w:t>
             </w:r>
+          </w:p>
+        </w:tc>
+        <w:tc>
+          <w:tcPr>
+            <w:tcW w:w="2268" w:type="dxa"/>
+          </w:tcPr>
+          <w:p>
+            <w:pPr>
+              <w:rPr>
+                <w:rFonts w:ascii="Arial" w:hAnsi="Arial" w:cs="Arial"/>
+              </w:rPr>
+            </w:pPr>
           </w:p>
         </w:tc>
       </w:tr>
@@ -1557,7 +1439,7 @@
         </w:trPr>
         <w:tc>
           <w:tcPr>
-            <w:tcW w:w="662" w:type="dxa"/>
+            <w:tcW w:w="658" w:type="dxa"/>
           </w:tcPr>
           <w:p>
             <w:pPr>
@@ -1575,31 +1457,7 @@
         </w:tc>
         <w:tc>
           <w:tcPr>
-            <w:tcW w:w="1418" w:type="dxa"/>
-          </w:tcPr>
-          <w:p>
-            <w:pPr>
-              <w:rPr>
-                <w:rFonts w:ascii="Arial" w:hAnsi="Arial" w:cs="Arial"/>
-              </w:rPr>
-            </w:pPr>
-          </w:p>
-        </w:tc>
-        <w:tc>
-          <w:tcPr>
-            <w:tcW w:w="1386" w:type="dxa"/>
-          </w:tcPr>
-          <w:p>
-            <w:pPr>
-              <w:rPr>
-                <w:rFonts w:ascii="Arial" w:hAnsi="Arial" w:cs="Arial"/>
-              </w:rPr>
-            </w:pPr>
-          </w:p>
-        </w:tc>
-        <w:tc>
-          <w:tcPr>
-            <w:tcW w:w="2879" w:type="dxa"/>
+            <w:tcW w:w="2994" w:type="dxa"/>
           </w:tcPr>
           <w:p>
             <w:pPr>
@@ -1630,7 +1488,7 @@
         </w:tc>
         <w:tc>
           <w:tcPr>
-            <w:tcW w:w="3261" w:type="dxa"/>
+            <w:tcW w:w="3544" w:type="dxa"/>
           </w:tcPr>
           <w:p>
             <w:pPr>
@@ -1644,6 +1502,18 @@
               </w:rPr>
               <w:t>Le ou les noms sélectionnés devront se supprimer de la liste</w:t>
             </w:r>
+          </w:p>
+        </w:tc>
+        <w:tc>
+          <w:tcPr>
+            <w:tcW w:w="2268" w:type="dxa"/>
+          </w:tcPr>
+          <w:p>
+            <w:pPr>
+              <w:rPr>
+                <w:rFonts w:ascii="Arial" w:hAnsi="Arial" w:cs="Arial"/>
+              </w:rPr>
+            </w:pPr>
           </w:p>
         </w:tc>
       </w:tr>
@@ -1653,7 +1523,7 @@
         </w:trPr>
         <w:tc>
           <w:tcPr>
-            <w:tcW w:w="662" w:type="dxa"/>
+            <w:tcW w:w="658" w:type="dxa"/>
           </w:tcPr>
           <w:p>
             <w:pPr>
@@ -1671,31 +1541,7 @@
         </w:tc>
         <w:tc>
           <w:tcPr>
-            <w:tcW w:w="1418" w:type="dxa"/>
-          </w:tcPr>
-          <w:p>
-            <w:pPr>
-              <w:rPr>
-                <w:rFonts w:ascii="Arial" w:hAnsi="Arial" w:cs="Arial"/>
-              </w:rPr>
-            </w:pPr>
-          </w:p>
-        </w:tc>
-        <w:tc>
-          <w:tcPr>
-            <w:tcW w:w="1386" w:type="dxa"/>
-          </w:tcPr>
-          <w:p>
-            <w:pPr>
-              <w:rPr>
-                <w:rFonts w:ascii="Arial" w:hAnsi="Arial" w:cs="Arial"/>
-              </w:rPr>
-            </w:pPr>
-          </w:p>
-        </w:tc>
-        <w:tc>
-          <w:tcPr>
-            <w:tcW w:w="2879" w:type="dxa"/>
+            <w:tcW w:w="2994" w:type="dxa"/>
           </w:tcPr>
           <w:p>
             <w:pPr>
@@ -1720,50 +1566,38 @@
               <w:rPr>
                 <w:rFonts w:ascii="Arial" w:hAnsi="Arial" w:cs="Arial"/>
               </w:rPr>
-              <w:t xml:space="preserve">Cliquer sur </w:t>
-            </w:r>
-            <w:r>
-              <w:rPr>
-                <w:rFonts w:ascii="Arial" w:hAnsi="Arial" w:cs="Arial"/>
-              </w:rPr>
-              <w:t>annuler</w:t>
-            </w:r>
-            <w:r>
-              <w:rPr>
-                <w:rFonts w:ascii="Arial" w:hAnsi="Arial" w:cs="Arial"/>
-              </w:rPr>
-              <w:t xml:space="preserve"> en ayant supprimé des noms</w:t>
-            </w:r>
-          </w:p>
-        </w:tc>
-        <w:tc>
-          <w:tcPr>
-            <w:tcW w:w="3261" w:type="dxa"/>
-          </w:tcPr>
-          <w:p>
-            <w:pPr>
-              <w:rPr>
-                <w:rFonts w:ascii="Arial" w:hAnsi="Arial" w:cs="Arial"/>
-              </w:rPr>
-            </w:pPr>
-            <w:r>
-              <w:rPr>
-                <w:rFonts w:ascii="Arial" w:hAnsi="Arial" w:cs="Arial"/>
-              </w:rPr>
-              <w:t>On devrait revenir sur la troisième page</w:t>
-            </w:r>
-            <w:r>
-              <w:rPr>
-                <w:rFonts w:ascii="Arial" w:hAnsi="Arial" w:cs="Arial"/>
-              </w:rPr>
-              <w:t xml:space="preserve"> sans supprimer </w:t>
-            </w:r>
-            <w:r>
-              <w:rPr>
-                <w:rFonts w:ascii="Arial" w:hAnsi="Arial" w:cs="Arial"/>
-              </w:rPr>
-              <w:t>les noms</w:t>
-            </w:r>
+              <w:t>Cliquer sur annuler en ayant supprimé des noms</w:t>
+            </w:r>
+          </w:p>
+        </w:tc>
+        <w:tc>
+          <w:tcPr>
+            <w:tcW w:w="3544" w:type="dxa"/>
+          </w:tcPr>
+          <w:p>
+            <w:pPr>
+              <w:rPr>
+                <w:rFonts w:ascii="Arial" w:hAnsi="Arial" w:cs="Arial"/>
+              </w:rPr>
+            </w:pPr>
+            <w:r>
+              <w:rPr>
+                <w:rFonts w:ascii="Arial" w:hAnsi="Arial" w:cs="Arial"/>
+              </w:rPr>
+              <w:t>On devrait revenir sur la troisième page sans supprimer les noms</w:t>
+            </w:r>
+          </w:p>
+        </w:tc>
+        <w:tc>
+          <w:tcPr>
+            <w:tcW w:w="2268" w:type="dxa"/>
+          </w:tcPr>
+          <w:p>
+            <w:pPr>
+              <w:rPr>
+                <w:rFonts w:ascii="Arial" w:hAnsi="Arial" w:cs="Arial"/>
+              </w:rPr>
+            </w:pPr>
           </w:p>
         </w:tc>
       </w:tr>
@@ -1773,7 +1607,7 @@
         </w:trPr>
         <w:tc>
           <w:tcPr>
-            <w:tcW w:w="662" w:type="dxa"/>
+            <w:tcW w:w="658" w:type="dxa"/>
           </w:tcPr>
           <w:p>
             <w:pPr>
@@ -1791,31 +1625,7 @@
         </w:tc>
         <w:tc>
           <w:tcPr>
-            <w:tcW w:w="1418" w:type="dxa"/>
-          </w:tcPr>
-          <w:p>
-            <w:pPr>
-              <w:rPr>
-                <w:rFonts w:ascii="Arial" w:hAnsi="Arial" w:cs="Arial"/>
-              </w:rPr>
-            </w:pPr>
-          </w:p>
-        </w:tc>
-        <w:tc>
-          <w:tcPr>
-            <w:tcW w:w="1386" w:type="dxa"/>
-          </w:tcPr>
-          <w:p>
-            <w:pPr>
-              <w:rPr>
-                <w:rFonts w:ascii="Arial" w:hAnsi="Arial" w:cs="Arial"/>
-              </w:rPr>
-            </w:pPr>
-          </w:p>
-        </w:tc>
-        <w:tc>
-          <w:tcPr>
-            <w:tcW w:w="2879" w:type="dxa"/>
+            <w:tcW w:w="2994" w:type="dxa"/>
           </w:tcPr>
           <w:p>
             <w:pPr>
@@ -1840,62 +1650,38 @@
               <w:rPr>
                 <w:rFonts w:ascii="Arial" w:hAnsi="Arial" w:cs="Arial"/>
               </w:rPr>
-              <w:t xml:space="preserve">Cliquer sur </w:t>
-            </w:r>
-            <w:r>
-              <w:rPr>
-                <w:rFonts w:ascii="Arial" w:hAnsi="Arial" w:cs="Arial"/>
-              </w:rPr>
-              <w:t>Valider</w:t>
-            </w:r>
-            <w:r>
-              <w:rPr>
-                <w:rFonts w:ascii="Arial" w:hAnsi="Arial" w:cs="Arial"/>
-              </w:rPr>
-              <w:t xml:space="preserve"> en ayant supprimé des noms</w:t>
-            </w:r>
-          </w:p>
-        </w:tc>
-        <w:tc>
-          <w:tcPr>
-            <w:tcW w:w="3261" w:type="dxa"/>
-          </w:tcPr>
-          <w:p>
-            <w:pPr>
-              <w:rPr>
-                <w:rFonts w:ascii="Arial" w:hAnsi="Arial" w:cs="Arial"/>
-              </w:rPr>
-            </w:pPr>
-            <w:r>
-              <w:rPr>
-                <w:rFonts w:ascii="Arial" w:hAnsi="Arial" w:cs="Arial"/>
-              </w:rPr>
-              <w:t xml:space="preserve">On devrait revenir sur la troisième page </w:t>
-            </w:r>
-            <w:r>
-              <w:rPr>
-                <w:rFonts w:ascii="Arial" w:hAnsi="Arial" w:cs="Arial"/>
-              </w:rPr>
-              <w:t>en ayant</w:t>
-            </w:r>
-            <w:r>
-              <w:rPr>
-                <w:rFonts w:ascii="Arial" w:hAnsi="Arial" w:cs="Arial"/>
-              </w:rPr>
-              <w:t xml:space="preserve"> </w:t>
-            </w:r>
-            <w:r>
-              <w:rPr>
-                <w:rFonts w:ascii="Arial" w:hAnsi="Arial" w:cs="Arial"/>
-              </w:rPr>
-              <w:t>supprimé</w:t>
-            </w:r>
-            <w:r>
-              <w:rPr>
-                <w:rFonts w:ascii="Arial" w:hAnsi="Arial" w:cs="Arial"/>
-              </w:rPr>
-              <w:t xml:space="preserve"> les noms</w:t>
-            </w:r>
+              <w:t>Cliquer sur Valider en ayant supprimé des noms</w:t>
+            </w:r>
+          </w:p>
+        </w:tc>
+        <w:tc>
+          <w:tcPr>
+            <w:tcW w:w="3544" w:type="dxa"/>
+          </w:tcPr>
+          <w:p>
+            <w:pPr>
+              <w:rPr>
+                <w:rFonts w:ascii="Arial" w:hAnsi="Arial" w:cs="Arial"/>
+              </w:rPr>
+            </w:pPr>
+            <w:r>
+              <w:rPr>
+                <w:rFonts w:ascii="Arial" w:hAnsi="Arial" w:cs="Arial"/>
+              </w:rPr>
+              <w:t>On devrait revenir sur la troisième page en ayant supprimé les noms</w:t>
+            </w:r>
+          </w:p>
+        </w:tc>
+        <w:tc>
+          <w:tcPr>
+            <w:tcW w:w="2268" w:type="dxa"/>
+          </w:tcPr>
+          <w:p>
+            <w:pPr>
+              <w:rPr>
+                <w:rFonts w:ascii="Arial" w:hAnsi="Arial" w:cs="Arial"/>
+              </w:rPr>
+            </w:pPr>
           </w:p>
         </w:tc>
       </w:tr>
@@ -1905,7 +1691,7 @@
         </w:trPr>
         <w:tc>
           <w:tcPr>
-            <w:tcW w:w="662" w:type="dxa"/>
+            <w:tcW w:w="658" w:type="dxa"/>
           </w:tcPr>
           <w:p>
             <w:pPr>
@@ -1923,31 +1709,7 @@
         </w:tc>
         <w:tc>
           <w:tcPr>
-            <w:tcW w:w="1418" w:type="dxa"/>
-          </w:tcPr>
-          <w:p>
-            <w:pPr>
-              <w:rPr>
-                <w:rFonts w:ascii="Arial" w:hAnsi="Arial" w:cs="Arial"/>
-              </w:rPr>
-            </w:pPr>
-          </w:p>
-        </w:tc>
-        <w:tc>
-          <w:tcPr>
-            <w:tcW w:w="1386" w:type="dxa"/>
-          </w:tcPr>
-          <w:p>
-            <w:pPr>
-              <w:rPr>
-                <w:rFonts w:ascii="Arial" w:hAnsi="Arial" w:cs="Arial"/>
-              </w:rPr>
-            </w:pPr>
-          </w:p>
-        </w:tc>
-        <w:tc>
-          <w:tcPr>
-            <w:tcW w:w="2879" w:type="dxa"/>
+            <w:tcW w:w="2994" w:type="dxa"/>
           </w:tcPr>
           <w:p>
             <w:pPr>
@@ -1972,50 +1734,20 @@
               <w:rPr>
                 <w:rFonts w:ascii="Arial" w:hAnsi="Arial" w:cs="Arial"/>
               </w:rPr>
-              <w:t xml:space="preserve"> Choisissez un fichier </w:t>
-            </w:r>
-            <w:r>
-              <w:rPr>
-                <w:rFonts w:ascii="Arial" w:hAnsi="Arial" w:cs="Arial"/>
-              </w:rPr>
-              <w:t>Excel</w:t>
-            </w:r>
-            <w:r>
-              <w:rPr>
-                <w:rFonts w:ascii="Arial" w:hAnsi="Arial" w:cs="Arial"/>
-              </w:rPr>
-              <w:t xml:space="preserve"> puis cliquez sur suivant.</w:t>
-            </w:r>
-          </w:p>
-          <w:p>
-            <w:pPr>
-              <w:rPr>
-                <w:rFonts w:ascii="Arial" w:hAnsi="Arial" w:cs="Arial"/>
-              </w:rPr>
-            </w:pPr>
-            <w:r>
-              <w:rPr>
-                <w:rFonts w:ascii="Arial" w:hAnsi="Arial" w:cs="Arial"/>
-              </w:rPr>
-              <w:t xml:space="preserve">Dans la deuxième page, choisissez une feuille </w:t>
-            </w:r>
-            <w:r>
-              <w:rPr>
-                <w:rFonts w:ascii="Arial" w:hAnsi="Arial" w:cs="Arial"/>
-              </w:rPr>
-              <w:t>à</w:t>
-            </w:r>
-            <w:r>
-              <w:rPr>
-                <w:rFonts w:ascii="Arial" w:hAnsi="Arial" w:cs="Arial"/>
-              </w:rPr>
-              <w:t xml:space="preserve"> cloner </w:t>
-            </w:r>
-            <w:r>
-              <w:rPr>
-                <w:rFonts w:ascii="Arial" w:hAnsi="Arial" w:cs="Arial"/>
-              </w:rPr>
-              <w:t>puis cliquez sur suivant.</w:t>
+              <w:t xml:space="preserve"> Choisissez un fichier Excel puis cliquez sur suivant.</w:t>
+            </w:r>
+          </w:p>
+          <w:p>
+            <w:pPr>
+              <w:rPr>
+                <w:rFonts w:ascii="Arial" w:hAnsi="Arial" w:cs="Arial"/>
+              </w:rPr>
+            </w:pPr>
+            <w:r>
+              <w:rPr>
+                <w:rFonts w:ascii="Arial" w:hAnsi="Arial" w:cs="Arial"/>
+              </w:rPr>
+              <w:t>Dans la deuxième page, choisissez une feuille à cloner puis cliquez sur suivant.</w:t>
             </w:r>
           </w:p>
           <w:p>
@@ -2034,7 +1766,7 @@
         </w:tc>
         <w:tc>
           <w:tcPr>
-            <w:tcW w:w="3261" w:type="dxa"/>
+            <w:tcW w:w="3544" w:type="dxa"/>
           </w:tcPr>
           <w:p>
             <w:pPr>
@@ -2061,6 +1793,18 @@
               </w:rPr>
               <w:t>Le fichier Excel contient les feuilles de base + de nouvelles feuilles nommées avec le fichier noms.</w:t>
             </w:r>
+          </w:p>
+        </w:tc>
+        <w:tc>
+          <w:tcPr>
+            <w:tcW w:w="2268" w:type="dxa"/>
+          </w:tcPr>
+          <w:p>
+            <w:pPr>
+              <w:rPr>
+                <w:rFonts w:ascii="Arial" w:hAnsi="Arial" w:cs="Arial"/>
+              </w:rPr>
+            </w:pPr>
           </w:p>
         </w:tc>
       </w:tr>
@@ -2070,50 +1814,25 @@
         </w:trPr>
         <w:tc>
           <w:tcPr>
-            <w:tcW w:w="662" w:type="dxa"/>
-          </w:tcPr>
-          <w:p>
-            <w:pPr>
-              <w:rPr>
-                <w:rFonts w:ascii="Arial" w:hAnsi="Arial" w:cs="Arial"/>
-              </w:rPr>
-            </w:pPr>
-            <w:r>
-              <w:rPr>
-                <w:rFonts w:ascii="Arial" w:hAnsi="Arial" w:cs="Arial"/>
-              </w:rPr>
-              <w:lastRenderedPageBreak/>
+            <w:tcW w:w="658" w:type="dxa"/>
+          </w:tcPr>
+          <w:p>
+            <w:pPr>
+              <w:rPr>
+                <w:rFonts w:ascii="Arial" w:hAnsi="Arial" w:cs="Arial"/>
+              </w:rPr>
+            </w:pPr>
+            <w:r>
+              <w:rPr>
+                <w:rFonts w:ascii="Arial" w:hAnsi="Arial" w:cs="Arial"/>
+              </w:rPr>
               <w:t>T16</w:t>
             </w:r>
           </w:p>
         </w:tc>
         <w:tc>
           <w:tcPr>
-            <w:tcW w:w="1418" w:type="dxa"/>
-          </w:tcPr>
-          <w:p>
-            <w:pPr>
-              <w:rPr>
-                <w:rFonts w:ascii="Arial" w:hAnsi="Arial" w:cs="Arial"/>
-              </w:rPr>
-            </w:pPr>
-          </w:p>
-        </w:tc>
-        <w:tc>
-          <w:tcPr>
-            <w:tcW w:w="1386" w:type="dxa"/>
-          </w:tcPr>
-          <w:p>
-            <w:pPr>
-              <w:rPr>
-                <w:rFonts w:ascii="Arial" w:hAnsi="Arial" w:cs="Arial"/>
-              </w:rPr>
-            </w:pPr>
-          </w:p>
-        </w:tc>
-        <w:tc>
-          <w:tcPr>
-            <w:tcW w:w="2879" w:type="dxa"/>
+            <w:tcW w:w="2994" w:type="dxa"/>
           </w:tcPr>
           <w:p>
             <w:pPr>
@@ -2131,7 +1850,7 @@
         </w:tc>
         <w:tc>
           <w:tcPr>
-            <w:tcW w:w="3261" w:type="dxa"/>
+            <w:tcW w:w="3544" w:type="dxa"/>
           </w:tcPr>
           <w:p>
             <w:pPr>
@@ -2145,16 +1864,26 @@
               </w:rPr>
               <w:t>Même résultat que t15 avec le nom supprimé en moins</w:t>
             </w:r>
-            <w:bookmarkStart w:id="0" w:name="_GoBack"/>
-            <w:bookmarkEnd w:id="0"/>
+          </w:p>
+        </w:tc>
+        <w:tc>
+          <w:tcPr>
+            <w:tcW w:w="2268" w:type="dxa"/>
+          </w:tcPr>
+          <w:p>
+            <w:pPr>
+              <w:rPr>
+                <w:rFonts w:ascii="Arial" w:hAnsi="Arial" w:cs="Arial"/>
+              </w:rPr>
+            </w:pPr>
           </w:p>
         </w:tc>
       </w:tr>
     </w:tbl>
     <w:p/>
     <w:sectPr>
-      <w:headerReference w:type="default" r:id="rId11"/>
-      <w:footerReference w:type="default" r:id="rId12"/>
+      <w:headerReference w:type="default" r:id="rId12"/>
+      <w:footerReference w:type="default" r:id="rId13"/>
       <w:pgSz w:w="11906" w:h="16838"/>
       <w:pgMar w:top="1417" w:right="1417" w:bottom="1417" w:left="1417" w:header="708" w:footer="708" w:gutter="0"/>
       <w:cols w:space="708"/>
@@ -2225,11 +1954,32 @@
             </w:sdtPr>
             <w:sdtEndPr/>
             <w:sdtContent>
+              <w:proofErr w:type="spellStart"/>
               <w:r>
-                <w:t>Antenen Pierrick</w:t>
+                <w:t>Antenen</w:t>
+              </w:r>
+              <w:proofErr w:type="spellEnd"/>
+              <w:r>
+                <w:t xml:space="preserve"> Pierrick</w:t>
               </w:r>
               <w:r>
-                <w:t xml:space="preserve"> – Pipolo Loïck – Trifunovic Ivan</w:t>
+                <w:t xml:space="preserve"> – </w:t>
+              </w:r>
+              <w:proofErr w:type="spellStart"/>
+              <w:r>
+                <w:t>Pipolo</w:t>
+              </w:r>
+              <w:proofErr w:type="spellEnd"/>
+              <w:r>
+                <w:t xml:space="preserve"> Loïck – </w:t>
+              </w:r>
+              <w:proofErr w:type="spellStart"/>
+              <w:r>
+                <w:t>Trifunovic</w:t>
+              </w:r>
+              <w:proofErr w:type="spellEnd"/>
+              <w:r>
+                <w:t xml:space="preserve"> Ivan</w:t>
               </w:r>
               <w:r>
                 <w:t xml:space="preserve">, </w:t>
@@ -2283,7 +2033,7 @@
               <w:color w:val="FFFFFF" w:themeColor="background1"/>
               <w:lang w:val="fr-FR"/>
             </w:rPr>
-            <w:t>4</w:t>
+            <w:t>1</w:t>
           </w:r>
           <w:r>
             <w:rPr>
@@ -3893,8 +3643,9 @@
     <w:panose1 w:val="020B0604030504040204"/>
     <w:charset w:val="00"/>
     <w:family w:val="swiss"/>
+    <w:notTrueType/>
     <w:pitch w:val="variable"/>
-    <w:sig w:usb0="E1002EFF" w:usb1="C000605B" w:usb2="00000029" w:usb3="00000000" w:csb0="000101FF" w:csb1="00000000"/>
+    <w:sig w:usb0="00000003" w:usb1="00000000" w:usb2="00000000" w:usb3="00000000" w:csb0="00000001" w:csb1="00000000"/>
   </w:font>
   <w:font w:name="Arial">
     <w:panose1 w:val="020B0604020202020204"/>
@@ -3930,12 +3681,15 @@
     <w:rsidRoot w:val="0031193F"/>
     <w:rsid w:val="00063020"/>
     <w:rsid w:val="000B2EDB"/>
+    <w:rsid w:val="001A07FB"/>
     <w:rsid w:val="0031193F"/>
+    <w:rsid w:val="004A6E31"/>
     <w:rsid w:val="004B35E9"/>
     <w:rsid w:val="009A078C"/>
     <w:rsid w:val="00A95C40"/>
     <w:rsid w:val="00B950D0"/>
     <w:rsid w:val="00D546B8"/>
+    <w:rsid w:val="00D734B1"/>
   </w:rsids>
   <m:mathPr>
     <m:mathFont m:val="Cambria Math"/>
@@ -4642,7 +4396,7 @@
 </file>
 
 <file path=customXml/itemProps1.xml><?xml version="1.0" encoding="utf-8"?>
-<ds:datastoreItem xmlns:ds="http://schemas.openxmlformats.org/officeDocument/2006/customXml" ds:itemID="{BC552EBC-7FE1-4DC4-8A17-BE6264572CA6}">
+<ds:datastoreItem xmlns:ds="http://schemas.openxmlformats.org/officeDocument/2006/customXml" ds:itemID="{A411D6A5-B966-43AA-9CF0-1E1B9E9B12CA}">
   <ds:schemaRefs>
     <ds:schemaRef ds:uri="http://schemas.openxmlformats.org/officeDocument/2006/bibliography"/>
   </ds:schemaRefs>

</xml_diff>